<commit_message>
bel sekolah: oke tapi low memori karena global variabel; --perbaiki variabel addr
</commit_message>
<xml_diff>
--- a/bel-sekolah/readme.docx
+++ b/bel-sekolah/readme.docx
@@ -557,8 +557,6 @@
         </w:rPr>
         <w:t>)</w:t>
       </w:r>
-      <w:bookmarkStart w:id="0" w:name="_GoBack"/>
-      <w:bookmarkEnd w:id="0"/>
     </w:p>
     <w:p>
       <w:pPr>
@@ -741,13 +739,171 @@
         <w:rPr>
           <w:rFonts w:asciiTheme="majorHAnsi" w:hAnsiTheme="majorHAnsi"/>
           <w:b/>
+          <w:noProof/>
+          <w:lang w:eastAsia="id-ID"/>
         </w:rPr>
         <w:lastRenderedPageBreak/>
+        <w:drawing>
+          <wp:anchor distT="0" distB="0" distL="114300" distR="114300" simplePos="0" relativeHeight="251658240" behindDoc="0" locked="0" layoutInCell="1" allowOverlap="1" wp14:anchorId="53279E2C" wp14:editId="31EBCE3C">
+            <wp:simplePos x="0" y="0"/>
+            <wp:positionH relativeFrom="column">
+              <wp:posOffset>19050</wp:posOffset>
+            </wp:positionH>
+            <wp:positionV relativeFrom="paragraph">
+              <wp:posOffset>304800</wp:posOffset>
+            </wp:positionV>
+            <wp:extent cx="2705100" cy="1504950"/>
+            <wp:effectExtent l="0" t="0" r="0" b="0"/>
+            <wp:wrapNone/>
+            <wp:docPr id="3" name="Picture 3" descr="C:\Users\User\Pictures\bel sekolah\1-awal.png"/>
+            <wp:cNvGraphicFramePr>
+              <a:graphicFrameLocks xmlns:a="http://schemas.openxmlformats.org/drawingml/2006/main" noChangeAspect="1"/>
+            </wp:cNvGraphicFramePr>
+            <a:graphic xmlns:a="http://schemas.openxmlformats.org/drawingml/2006/main">
+              <a:graphicData uri="http://schemas.openxmlformats.org/drawingml/2006/picture">
+                <pic:pic xmlns:pic="http://schemas.openxmlformats.org/drawingml/2006/picture">
+                  <pic:nvPicPr>
+                    <pic:cNvPr id="0" name="Picture 2" descr="C:\Users\User\Pictures\bel sekolah\1-awal.png"/>
+                    <pic:cNvPicPr>
+                      <a:picLocks noChangeAspect="1" noChangeArrowheads="1"/>
+                    </pic:cNvPicPr>
+                  </pic:nvPicPr>
+                  <pic:blipFill>
+                    <a:blip r:embed="rId6">
+                      <a:extLst>
+                        <a:ext uri="{28A0092B-C50C-407E-A947-70E740481C1C}">
+                          <a14:useLocalDpi xmlns:a14="http://schemas.microsoft.com/office/drawing/2010/main" val="0"/>
+                        </a:ext>
+                      </a:extLst>
+                    </a:blip>
+                    <a:srcRect/>
+                    <a:stretch>
+                      <a:fillRect/>
+                    </a:stretch>
+                  </pic:blipFill>
+                  <pic:spPr bwMode="auto">
+                    <a:xfrm>
+                      <a:off x="0" y="0"/>
+                      <a:ext cx="2705100" cy="1504950"/>
+                    </a:xfrm>
+                    <a:prstGeom prst="rect">
+                      <a:avLst/>
+                    </a:prstGeom>
+                    <a:noFill/>
+                    <a:ln>
+                      <a:noFill/>
+                    </a:ln>
+                  </pic:spPr>
+                </pic:pic>
+              </a:graphicData>
+            </a:graphic>
+            <wp14:sizeRelH relativeFrom="page">
+              <wp14:pctWidth>0</wp14:pctWidth>
+            </wp14:sizeRelH>
+            <wp14:sizeRelV relativeFrom="page">
+              <wp14:pctHeight>0</wp14:pctHeight>
+            </wp14:sizeRelV>
+          </wp:anchor>
+        </w:drawing>
+      </w:r>
+      <w:r>
+        <w:rPr>
+          <w:rFonts w:asciiTheme="majorHAnsi" w:hAnsiTheme="majorHAnsi"/>
+          <w:b/>
+        </w:rPr>
         <w:t>TAMPILAN AWAL</w:t>
       </w:r>
     </w:p>
     <w:p>
       <w:pPr>
+        <w:jc w:val="center"/>
+        <w:rPr>
+          <w:rFonts w:asciiTheme="majorHAnsi" w:hAnsiTheme="majorHAnsi"/>
+          <w:b/>
+        </w:rPr>
+      </w:pPr>
+    </w:p>
+    <w:p>
+      <w:pPr>
+        <w:pStyle w:val="ListParagraph"/>
+        <w:numPr>
+          <w:ilvl w:val="0"/>
+          <w:numId w:val="7"/>
+        </w:numPr>
+        <w:jc w:val="both"/>
+        <w:rPr>
+          <w:rFonts w:asciiTheme="majorHAnsi" w:hAnsiTheme="majorHAnsi"/>
+        </w:rPr>
+      </w:pPr>
+      <w:r>
+        <w:rPr>
+          <w:rFonts w:asciiTheme="majorHAnsi" w:hAnsiTheme="majorHAnsi"/>
+        </w:rPr>
+        <w:t>Menampilkan hari</w:t>
+      </w:r>
+      <w:r>
+        <w:rPr>
+          <w:rFonts w:asciiTheme="majorHAnsi" w:hAnsiTheme="majorHAnsi"/>
+        </w:rPr>
+        <w:t xml:space="preserve"> </w:t>
+      </w:r>
+    </w:p>
+    <w:p>
+      <w:pPr>
+        <w:pStyle w:val="ListParagraph"/>
+        <w:numPr>
+          <w:ilvl w:val="0"/>
+          <w:numId w:val="7"/>
+        </w:numPr>
+        <w:jc w:val="both"/>
+        <w:rPr>
+          <w:rFonts w:asciiTheme="majorHAnsi" w:hAnsiTheme="majorHAnsi"/>
+        </w:rPr>
+      </w:pPr>
+      <w:r>
+        <w:rPr>
+          <w:rFonts w:asciiTheme="majorHAnsi" w:hAnsiTheme="majorHAnsi"/>
+        </w:rPr>
+        <w:t>Menampilkan kode jadwal dan jam pelajaran</w:t>
+      </w:r>
+    </w:p>
+    <w:p>
+      <w:pPr>
+        <w:pStyle w:val="ListParagraph"/>
+        <w:numPr>
+          <w:ilvl w:val="0"/>
+          <w:numId w:val="7"/>
+        </w:numPr>
+        <w:jc w:val="both"/>
+        <w:rPr>
+          <w:rFonts w:asciiTheme="majorHAnsi" w:hAnsiTheme="majorHAnsi"/>
+        </w:rPr>
+      </w:pPr>
+      <w:r>
+        <w:rPr>
+          <w:rFonts w:asciiTheme="majorHAnsi" w:hAnsiTheme="majorHAnsi"/>
+        </w:rPr>
+        <w:t>Menampilkan tanggal(date, month, year) serta w</w:t>
+      </w:r>
+      <w:bookmarkStart w:id="0" w:name="_GoBack"/>
+      <w:bookmarkEnd w:id="0"/>
+      <w:r>
+        <w:rPr>
+          <w:rFonts w:asciiTheme="majorHAnsi" w:hAnsiTheme="majorHAnsi"/>
+        </w:rPr>
+        <w:t>aktu (jam, menit, detik)</w:t>
+      </w:r>
+    </w:p>
+    <w:p>
+      <w:pPr>
+        <w:jc w:val="both"/>
+        <w:rPr>
+          <w:rFonts w:asciiTheme="majorHAnsi" w:hAnsiTheme="majorHAnsi"/>
+        </w:rPr>
+      </w:pPr>
+    </w:p>
+    <w:p>
+      <w:pPr>
         <w:jc w:val="both"/>
         <w:rPr>
           <w:rFonts w:asciiTheme="majorHAnsi" w:hAnsiTheme="majorHAnsi"/>
@@ -763,7 +919,19 @@
         <w:rPr>
           <w:rFonts w:asciiTheme="majorHAnsi" w:hAnsiTheme="majorHAnsi"/>
         </w:rPr>
-        <w:t>ampilkan, hari, tanggal &amp; waktu (jam, menit, detik)</w:t>
+        <w:t>ampilkan, hari, tanggal</w:t>
+      </w:r>
+      <w:r>
+        <w:rPr>
+          <w:rFonts w:asciiTheme="majorHAnsi" w:hAnsiTheme="majorHAnsi"/>
+        </w:rPr>
+        <w:t>,</w:t>
+      </w:r>
+      <w:r>
+        <w:rPr>
+          <w:rFonts w:asciiTheme="majorHAnsi" w:hAnsiTheme="majorHAnsi"/>
+        </w:rPr>
+        <w:t xml:space="preserve"> &amp; waktu (jam, menit, detik)</w:t>
       </w:r>
     </w:p>
     <w:p>
@@ -1566,6 +1734,95 @@
     </w:lvl>
   </w:abstractNum>
   <w:abstractNum w:abstractNumId="4">
+    <w:nsid w:val="668B385F"/>
+    <w:multiLevelType w:val="hybridMultilevel"/>
+    <w:tmpl w:val="1DAA820C"/>
+    <w:lvl w:ilvl="0" w:tplc="5C0A61A2">
+      <w:start w:val="1"/>
+      <w:numFmt w:val="upperLetter"/>
+      <w:lvlText w:val="%1."/>
+      <w:lvlJc w:val="left"/>
+      <w:pPr>
+        <w:ind w:left="5038" w:hanging="360"/>
+      </w:pPr>
+      <w:rPr>
+        <w:rFonts w:hint="default"/>
+      </w:rPr>
+    </w:lvl>
+    <w:lvl w:ilvl="1" w:tplc="04210019" w:tentative="1">
+      <w:start w:val="1"/>
+      <w:numFmt w:val="lowerLetter"/>
+      <w:lvlText w:val="%2."/>
+      <w:lvlJc w:val="left"/>
+      <w:pPr>
+        <w:ind w:left="5758" w:hanging="360"/>
+      </w:pPr>
+    </w:lvl>
+    <w:lvl w:ilvl="2" w:tplc="0421001B" w:tentative="1">
+      <w:start w:val="1"/>
+      <w:numFmt w:val="lowerRoman"/>
+      <w:lvlText w:val="%3."/>
+      <w:lvlJc w:val="right"/>
+      <w:pPr>
+        <w:ind w:left="6478" w:hanging="180"/>
+      </w:pPr>
+    </w:lvl>
+    <w:lvl w:ilvl="3" w:tplc="0421000F" w:tentative="1">
+      <w:start w:val="1"/>
+      <w:numFmt w:val="decimal"/>
+      <w:lvlText w:val="%4."/>
+      <w:lvlJc w:val="left"/>
+      <w:pPr>
+        <w:ind w:left="7198" w:hanging="360"/>
+      </w:pPr>
+    </w:lvl>
+    <w:lvl w:ilvl="4" w:tplc="04210019" w:tentative="1">
+      <w:start w:val="1"/>
+      <w:numFmt w:val="lowerLetter"/>
+      <w:lvlText w:val="%5."/>
+      <w:lvlJc w:val="left"/>
+      <w:pPr>
+        <w:ind w:left="7918" w:hanging="360"/>
+      </w:pPr>
+    </w:lvl>
+    <w:lvl w:ilvl="5" w:tplc="0421001B" w:tentative="1">
+      <w:start w:val="1"/>
+      <w:numFmt w:val="lowerRoman"/>
+      <w:lvlText w:val="%6."/>
+      <w:lvlJc w:val="right"/>
+      <w:pPr>
+        <w:ind w:left="8638" w:hanging="180"/>
+      </w:pPr>
+    </w:lvl>
+    <w:lvl w:ilvl="6" w:tplc="0421000F" w:tentative="1">
+      <w:start w:val="1"/>
+      <w:numFmt w:val="decimal"/>
+      <w:lvlText w:val="%7."/>
+      <w:lvlJc w:val="left"/>
+      <w:pPr>
+        <w:ind w:left="9358" w:hanging="360"/>
+      </w:pPr>
+    </w:lvl>
+    <w:lvl w:ilvl="7" w:tplc="04210019" w:tentative="1">
+      <w:start w:val="1"/>
+      <w:numFmt w:val="lowerLetter"/>
+      <w:lvlText w:val="%8."/>
+      <w:lvlJc w:val="left"/>
+      <w:pPr>
+        <w:ind w:left="10078" w:hanging="360"/>
+      </w:pPr>
+    </w:lvl>
+    <w:lvl w:ilvl="8" w:tplc="0421001B" w:tentative="1">
+      <w:start w:val="1"/>
+      <w:numFmt w:val="lowerRoman"/>
+      <w:lvlText w:val="%9."/>
+      <w:lvlJc w:val="right"/>
+      <w:pPr>
+        <w:ind w:left="10798" w:hanging="180"/>
+      </w:pPr>
+    </w:lvl>
+  </w:abstractNum>
+  <w:abstractNum w:abstractNumId="5">
     <w:nsid w:val="67671A1B"/>
     <w:multiLevelType w:val="hybridMultilevel"/>
     <w:tmpl w:val="73DEA2C4"/>
@@ -1678,7 +1935,7 @@
       </w:rPr>
     </w:lvl>
   </w:abstractNum>
-  <w:abstractNum w:abstractNumId="5">
+  <w:abstractNum w:abstractNumId="6">
     <w:nsid w:val="7B9B4684"/>
     <w:multiLevelType w:val="hybridMultilevel"/>
     <w:tmpl w:val="1AE8AF7C"/>
@@ -1777,12 +2034,15 @@
     <w:abstractNumId w:val="1"/>
   </w:num>
   <w:num w:numId="4">
-    <w:abstractNumId w:val="5"/>
+    <w:abstractNumId w:val="6"/>
   </w:num>
   <w:num w:numId="5">
     <w:abstractNumId w:val="2"/>
   </w:num>
   <w:num w:numId="6">
+    <w:abstractNumId w:val="5"/>
+  </w:num>
+  <w:num w:numId="7">
     <w:abstractNumId w:val="4"/>
   </w:num>
 </w:numbering>
@@ -1986,6 +2246,36 @@
       <w:contextualSpacing/>
     </w:pPr>
   </w:style>
+  <w:style w:type="paragraph" w:styleId="BalloonText">
+    <w:name w:val="Balloon Text"/>
+    <w:basedOn w:val="Normal"/>
+    <w:link w:val="BalloonTextChar"/>
+    <w:uiPriority w:val="99"/>
+    <w:semiHidden/>
+    <w:unhideWhenUsed/>
+    <w:rsid w:val="0030385D"/>
+    <w:pPr>
+      <w:spacing w:after="0" w:line="240" w:lineRule="auto"/>
+    </w:pPr>
+    <w:rPr>
+      <w:rFonts w:ascii="Tahoma" w:hAnsi="Tahoma" w:cs="Tahoma"/>
+      <w:sz w:val="16"/>
+      <w:szCs w:val="16"/>
+    </w:rPr>
+  </w:style>
+  <w:style w:type="character" w:customStyle="1" w:styleId="BalloonTextChar">
+    <w:name w:val="Balloon Text Char"/>
+    <w:basedOn w:val="DefaultParagraphFont"/>
+    <w:link w:val="BalloonText"/>
+    <w:uiPriority w:val="99"/>
+    <w:semiHidden/>
+    <w:rsid w:val="0030385D"/>
+    <w:rPr>
+      <w:rFonts w:ascii="Tahoma" w:hAnsi="Tahoma" w:cs="Tahoma"/>
+      <w:sz w:val="16"/>
+      <w:szCs w:val="16"/>
+    </w:rPr>
+  </w:style>
 </w:styles>
 </file>
 
@@ -2186,6 +2476,36 @@
       <w:ind w:left="720"/>
       <w:contextualSpacing/>
     </w:pPr>
+  </w:style>
+  <w:style w:type="paragraph" w:styleId="BalloonText">
+    <w:name w:val="Balloon Text"/>
+    <w:basedOn w:val="Normal"/>
+    <w:link w:val="BalloonTextChar"/>
+    <w:uiPriority w:val="99"/>
+    <w:semiHidden/>
+    <w:unhideWhenUsed/>
+    <w:rsid w:val="0030385D"/>
+    <w:pPr>
+      <w:spacing w:after="0" w:line="240" w:lineRule="auto"/>
+    </w:pPr>
+    <w:rPr>
+      <w:rFonts w:ascii="Tahoma" w:hAnsi="Tahoma" w:cs="Tahoma"/>
+      <w:sz w:val="16"/>
+      <w:szCs w:val="16"/>
+    </w:rPr>
+  </w:style>
+  <w:style w:type="character" w:customStyle="1" w:styleId="BalloonTextChar">
+    <w:name w:val="Balloon Text Char"/>
+    <w:basedOn w:val="DefaultParagraphFont"/>
+    <w:link w:val="BalloonText"/>
+    <w:uiPriority w:val="99"/>
+    <w:semiHidden/>
+    <w:rsid w:val="0030385D"/>
+    <w:rPr>
+      <w:rFonts w:ascii="Tahoma" w:hAnsi="Tahoma" w:cs="Tahoma"/>
+      <w:sz w:val="16"/>
+      <w:szCs w:val="16"/>
+    </w:rPr>
   </w:style>
 </w:styles>
 </file>

</xml_diff>

<commit_message>
bel-sekolah: perbaiki manual book readme.docx
</commit_message>
<xml_diff>
--- a/bel-sekolah/readme.docx
+++ b/bel-sekolah/readme.docx
@@ -1242,7 +1242,20 @@
         <w:rPr>
           <w:rFonts w:asciiTheme="majorHAnsi" w:hAnsiTheme="majorHAnsi"/>
         </w:rPr>
-        <w:t xml:space="preserve"> tanggal(date, month, year) serta waktu (jam, menit, detik)</w:t>
+        <w:t xml:space="preserve"> tanggal(</w:t>
+      </w:r>
+      <w:r>
+        <w:rPr>
+          <w:rFonts w:asciiTheme="majorHAnsi" w:hAnsiTheme="majorHAnsi"/>
+          <w:i/>
+        </w:rPr>
+        <w:t>date, month, year</w:t>
+      </w:r>
+      <w:r>
+        <w:rPr>
+          <w:rFonts w:asciiTheme="majorHAnsi" w:hAnsiTheme="majorHAnsi"/>
+        </w:rPr>
+        <w:t>) serta waktu (jam, menit, detik)</w:t>
       </w:r>
     </w:p>
     <w:p>
@@ -1445,7 +1458,7 @@
     </w:p>
     <w:p>
       <w:pPr>
-        <w:ind w:right="3639"/>
+        <w:ind w:right="3497"/>
         <w:jc w:val="both"/>
         <w:rPr>
           <w:rFonts w:asciiTheme="majorHAnsi" w:hAnsiTheme="majorHAnsi"/>
@@ -1467,7 +1480,7 @@
     <w:p>
       <w:pPr>
         <w:spacing w:after="0"/>
-        <w:ind w:right="3639"/>
+        <w:ind w:right="3497"/>
         <w:jc w:val="both"/>
         <w:rPr>
           <w:rFonts w:asciiTheme="majorHAnsi" w:hAnsiTheme="majorHAnsi"/>
@@ -1513,7 +1526,7 @@
           <w:ilvl w:val="0"/>
           <w:numId w:val="8"/>
         </w:numPr>
-        <w:ind w:left="426" w:right="4206" w:hanging="426"/>
+        <w:ind w:left="426" w:right="3497" w:hanging="426"/>
         <w:jc w:val="both"/>
         <w:rPr>
           <w:rFonts w:asciiTheme="majorHAnsi" w:hAnsiTheme="majorHAnsi"/>
@@ -1546,7 +1559,7 @@
           <w:ilvl w:val="0"/>
           <w:numId w:val="8"/>
         </w:numPr>
-        <w:ind w:left="426" w:right="4206" w:hanging="426"/>
+        <w:ind w:left="426" w:right="3497" w:hanging="426"/>
         <w:jc w:val="both"/>
         <w:rPr>
           <w:rFonts w:asciiTheme="majorHAnsi" w:hAnsiTheme="majorHAnsi"/>
@@ -1579,7 +1592,7 @@
           <w:ilvl w:val="0"/>
           <w:numId w:val="8"/>
         </w:numPr>
-        <w:ind w:left="426" w:right="4206" w:hanging="426"/>
+        <w:ind w:left="426" w:right="3497" w:hanging="426"/>
         <w:jc w:val="both"/>
         <w:rPr>
           <w:rFonts w:asciiTheme="majorHAnsi" w:hAnsiTheme="majorHAnsi"/>
@@ -1612,7 +1625,7 @@
           <w:ilvl w:val="0"/>
           <w:numId w:val="8"/>
         </w:numPr>
-        <w:ind w:left="426" w:right="4206" w:hanging="426"/>
+        <w:ind w:left="426" w:right="3497" w:hanging="426"/>
         <w:jc w:val="both"/>
         <w:rPr>
           <w:rFonts w:asciiTheme="majorHAnsi" w:hAnsiTheme="majorHAnsi"/>
@@ -1628,8 +1641,54 @@
         <w:rPr>
           <w:rFonts w:asciiTheme="majorHAnsi" w:hAnsiTheme="majorHAnsi"/>
         </w:rPr>
-        <w:t>l ‘8’ dan ‘0’ : untuk mengatur volume suara mesin bel sekolah.</w:t>
-      </w:r>
+        <w:t>l ‘</w:t>
+      </w:r>
+      <w:r>
+        <w:rPr>
+          <w:rFonts w:asciiTheme="majorHAnsi" w:hAnsiTheme="majorHAnsi"/>
+        </w:rPr>
+        <w:t>C</w:t>
+      </w:r>
+      <w:r>
+        <w:rPr>
+          <w:rFonts w:asciiTheme="majorHAnsi" w:hAnsiTheme="majorHAnsi"/>
+        </w:rPr>
+        <w:t>’ dan ‘</w:t>
+      </w:r>
+      <w:r>
+        <w:rPr>
+          <w:rFonts w:asciiTheme="majorHAnsi" w:hAnsiTheme="majorHAnsi"/>
+        </w:rPr>
+        <w:t>D</w:t>
+      </w:r>
+      <w:r>
+        <w:rPr>
+          <w:rFonts w:asciiTheme="majorHAnsi" w:hAnsiTheme="majorHAnsi"/>
+        </w:rPr>
+        <w:t>’ : untuk mengatur volume suara</w:t>
+      </w:r>
+      <w:r>
+        <w:rPr>
+          <w:rFonts w:asciiTheme="majorHAnsi" w:hAnsiTheme="majorHAnsi"/>
+        </w:rPr>
+        <w:t xml:space="preserve"> mesin bel sekolah</w:t>
+      </w:r>
+    </w:p>
+    <w:p>
+      <w:pPr>
+        <w:rPr>
+          <w:rFonts w:asciiTheme="majorHAnsi" w:hAnsiTheme="majorHAnsi"/>
+          <w:b/>
+        </w:rPr>
+      </w:pPr>
+    </w:p>
+    <w:p>
+      <w:pPr>
+        <w:rPr>
+          <w:rFonts w:asciiTheme="majorHAnsi" w:hAnsiTheme="majorHAnsi"/>
+          <w:b/>
+        </w:rPr>
+      </w:pPr>
     </w:p>
     <w:p>
       <w:pPr>
@@ -2029,7 +2088,16 @@
           <w:b/>
         </w:rPr>
         <w:lastRenderedPageBreak/>
-        <w:t>MENU PENGATURAN</w:t>
+        <w:t>MENU PENGATU</w:t>
+      </w:r>
+      <w:bookmarkStart w:id="0" w:name="_GoBack"/>
+      <w:bookmarkEnd w:id="0"/>
+      <w:r>
+        <w:rPr>
+          <w:rFonts w:asciiTheme="majorHAnsi" w:hAnsiTheme="majorHAnsi"/>
+          <w:b/>
+        </w:rPr>
+        <w:t>RAN</w:t>
       </w:r>
     </w:p>
     <w:p>
@@ -5503,8 +5571,6 @@
         </w:rPr>
         <w:t>F</w:t>
       </w:r>
-      <w:bookmarkStart w:id="0" w:name="_GoBack"/>
-      <w:bookmarkEnd w:id="0"/>
       <w:r>
         <w:rPr>
           <w:rFonts w:asciiTheme="majorHAnsi" w:hAnsiTheme="majorHAnsi"/>
@@ -6811,7 +6877,7 @@
         <w:rPr>
           <w:rFonts w:asciiTheme="majorHAnsi" w:hAnsiTheme="majorHAnsi"/>
         </w:rPr>
-        <w:t xml:space="preserve"> Tombol ‘</w:t>
+        <w:t>Tombol ‘</w:t>
       </w:r>
       <w:r>
         <w:rPr>
@@ -7269,7 +7335,7 @@
                   <wp:posOffset>1181100</wp:posOffset>
                 </wp:positionH>
                 <wp:positionV relativeFrom="paragraph">
-                  <wp:posOffset>159385</wp:posOffset>
+                  <wp:posOffset>54610</wp:posOffset>
                 </wp:positionV>
                 <wp:extent cx="3524250" cy="287020"/>
                 <wp:effectExtent l="0" t="0" r="0" b="0"/>
@@ -7352,7 +7418,7 @@
           </mc:Choice>
           <mc:Fallback>
             <w:pict>
-              <v:shape id="_x0000_s1040" type="#_x0000_t202" style="position:absolute;left:0;text-align:left;margin-left:93pt;margin-top:12.55pt;width:277.5pt;height:22.6pt;z-index:251710464;visibility:visible;mso-wrap-style:square;mso-width-percent:0;mso-height-percent:0;mso-wrap-distance-left:9pt;mso-wrap-distance-top:0;mso-wrap-distance-right:9pt;mso-wrap-distance-bottom:0;mso-position-horizontal:absolute;mso-position-horizontal-relative:text;mso-position-vertical:absolute;mso-position-vertical-relative:text;mso-width-percent:0;mso-height-percent:0;mso-width-relative:margin;mso-height-relative:margin;v-text-anchor:top" o:gfxdata="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" filled="f" stroked="f">
+              <v:shape id="_x0000_s1040" type="#_x0000_t202" style="position:absolute;left:0;text-align:left;margin-left:93pt;margin-top:4.3pt;width:277.5pt;height:22.6pt;z-index:251710464;visibility:visible;mso-wrap-style:square;mso-width-percent:0;mso-height-percent:0;mso-wrap-distance-left:9pt;mso-wrap-distance-top:0;mso-wrap-distance-right:9pt;mso-wrap-distance-bottom:0;mso-position-horizontal:absolute;mso-position-horizontal-relative:text;mso-position-vertical:absolute;mso-position-vertical-relative:text;mso-width-percent:0;mso-height-percent:0;mso-width-relative:margin;mso-height-relative:margin;v-text-anchor:top" o:gfxdata="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" filled="f" stroked="f">
                 <v:textbox>
                   <w:txbxContent>
                     <w:p>
@@ -7559,13 +7625,25 @@
           <w:rFonts w:asciiTheme="majorHAnsi" w:hAnsiTheme="majorHAnsi"/>
           <w:b/>
         </w:rPr>
-        <w:t xml:space="preserve"> * </w:t>
-      </w:r>
-      <w:r>
-        <w:rPr>
-          <w:rFonts w:asciiTheme="majorHAnsi" w:hAnsiTheme="majorHAnsi"/>
-        </w:rPr>
-        <w:t xml:space="preserve">sebagai ‘PREV’ untuk menjalankan track mundur </w:t>
+        <w:t xml:space="preserve">* </w:t>
+      </w:r>
+      <w:r>
+        <w:rPr>
+          <w:rFonts w:asciiTheme="majorHAnsi" w:hAnsiTheme="majorHAnsi"/>
+        </w:rPr>
+        <w:t xml:space="preserve">sebagai ‘PREV’ untuk menjalankan track </w:t>
+      </w:r>
+      <w:r>
+        <w:rPr>
+          <w:rFonts w:asciiTheme="majorHAnsi" w:hAnsiTheme="majorHAnsi"/>
+        </w:rPr>
+        <w:t>sebelumnya</w:t>
+      </w:r>
+      <w:r>
+        <w:rPr>
+          <w:rFonts w:asciiTheme="majorHAnsi" w:hAnsiTheme="majorHAnsi"/>
+        </w:rPr>
+        <w:t xml:space="preserve"> </w:t>
       </w:r>
     </w:p>
     <w:p>
@@ -7592,13 +7670,6 @@
           <w:rFonts w:asciiTheme="majorHAnsi" w:hAnsiTheme="majorHAnsi"/>
           <w:b/>
         </w:rPr>
-        <w:t xml:space="preserve"> </w:t>
-      </w:r>
-      <w:r>
-        <w:rPr>
-          <w:rFonts w:asciiTheme="majorHAnsi" w:hAnsiTheme="majorHAnsi"/>
-          <w:b/>
-        </w:rPr>
         <w:t xml:space="preserve"># </w:t>
       </w:r>
       <w:r>
@@ -7611,7 +7682,13 @@
         <w:rPr>
           <w:rFonts w:asciiTheme="majorHAnsi" w:hAnsiTheme="majorHAnsi"/>
         </w:rPr>
-        <w:t>track maju</w:t>
+        <w:t xml:space="preserve">track </w:t>
+      </w:r>
+      <w:r>
+        <w:rPr>
+          <w:rFonts w:asciiTheme="majorHAnsi" w:hAnsiTheme="majorHAnsi"/>
+        </w:rPr>
+        <w:t>selanjutnya</w:t>
       </w:r>
     </w:p>
     <w:p>
@@ -7949,38 +8026,537 @@
     </w:p>
     <w:p>
       <w:pPr>
-        <w:jc w:val="both"/>
-        <w:rPr>
-          <w:rFonts w:asciiTheme="majorHAnsi" w:hAnsiTheme="majorHAnsi"/>
-        </w:rPr>
-      </w:pPr>
-    </w:p>
-    <w:p>
-      <w:pPr>
-        <w:jc w:val="both"/>
-        <w:rPr>
-          <w:rFonts w:asciiTheme="majorHAnsi" w:hAnsiTheme="majorHAnsi"/>
-        </w:rPr>
-      </w:pPr>
-    </w:p>
-    <w:p>
-      <w:pPr>
-        <w:jc w:val="both"/>
-        <w:rPr>
-          <w:rFonts w:asciiTheme="majorHAnsi" w:hAnsiTheme="majorHAnsi"/>
-        </w:rPr>
-      </w:pPr>
-    </w:p>
-    <w:p>
-      <w:pPr>
-        <w:jc w:val="both"/>
-        <w:rPr>
-          <w:rFonts w:asciiTheme="majorHAnsi" w:hAnsiTheme="majorHAnsi"/>
-        </w:rPr>
-      </w:pPr>
-    </w:p>
-    <w:p>
-      <w:pPr>
+        <w:pStyle w:val="ListParagraph"/>
+        <w:numPr>
+          <w:ilvl w:val="0"/>
+          <w:numId w:val="11"/>
+        </w:numPr>
+        <w:jc w:val="center"/>
+        <w:rPr>
+          <w:rFonts w:asciiTheme="majorHAnsi" w:hAnsiTheme="majorHAnsi"/>
+          <w:b/>
+        </w:rPr>
+      </w:pPr>
+      <w:r>
+        <w:rPr>
+          <w:rFonts w:asciiTheme="majorHAnsi" w:hAnsiTheme="majorHAnsi"/>
+          <w:b/>
+        </w:rPr>
+        <w:t>ATUR VOLUME</w:t>
+      </w:r>
+    </w:p>
+    <w:p>
+      <w:pPr>
+        <w:jc w:val="both"/>
+        <w:rPr>
+          <w:rFonts w:asciiTheme="majorHAnsi" w:hAnsiTheme="majorHAnsi"/>
+        </w:rPr>
+      </w:pPr>
+      <w:r>
+        <w:rPr>
+          <w:rFonts w:asciiTheme="majorHAnsi" w:hAnsiTheme="majorHAnsi"/>
+        </w:rPr>
+        <w:t xml:space="preserve">Masuk Mode </w:t>
+      </w:r>
+      <w:r>
+        <w:rPr>
+          <w:rFonts w:asciiTheme="majorHAnsi" w:hAnsiTheme="majorHAnsi"/>
+        </w:rPr>
+        <w:t>ATUR VOLUME</w:t>
+      </w:r>
+      <w:r>
+        <w:rPr>
+          <w:rFonts w:asciiTheme="majorHAnsi" w:hAnsiTheme="majorHAnsi"/>
+        </w:rPr>
+        <w:t xml:space="preserve"> dengan menekan dan tahan </w:t>
+      </w:r>
+      <w:r>
+        <w:rPr>
+          <w:rFonts w:asciiTheme="majorHAnsi" w:hAnsiTheme="majorHAnsi"/>
+          <w:b/>
+        </w:rPr>
+        <w:t>tombol ‘</w:t>
+      </w:r>
+      <w:r>
+        <w:rPr>
+          <w:rFonts w:asciiTheme="majorHAnsi" w:hAnsiTheme="majorHAnsi"/>
+          <w:b/>
+        </w:rPr>
+        <w:t>C</w:t>
+      </w:r>
+      <w:r>
+        <w:rPr>
+          <w:rFonts w:asciiTheme="majorHAnsi" w:hAnsiTheme="majorHAnsi"/>
+          <w:b/>
+        </w:rPr>
+        <w:t>’</w:t>
+      </w:r>
+      <w:r>
+        <w:rPr>
+          <w:rFonts w:asciiTheme="majorHAnsi" w:hAnsiTheme="majorHAnsi"/>
+          <w:b/>
+        </w:rPr>
+        <w:t xml:space="preserve"> </w:t>
+      </w:r>
+      <w:r>
+        <w:rPr>
+          <w:rFonts w:asciiTheme="majorHAnsi" w:hAnsiTheme="majorHAnsi"/>
+        </w:rPr>
+        <w:t>atau</w:t>
+      </w:r>
+      <w:r>
+        <w:rPr>
+          <w:rFonts w:asciiTheme="majorHAnsi" w:hAnsiTheme="majorHAnsi"/>
+          <w:b/>
+        </w:rPr>
+        <w:t xml:space="preserve"> ‘D’</w:t>
+      </w:r>
+      <w:r>
+        <w:rPr>
+          <w:rFonts w:asciiTheme="majorHAnsi" w:hAnsiTheme="majorHAnsi"/>
+          <w:b/>
+        </w:rPr>
+        <w:t xml:space="preserve"> </w:t>
+      </w:r>
+      <w:r>
+        <w:rPr>
+          <w:rFonts w:asciiTheme="majorHAnsi" w:hAnsiTheme="majorHAnsi"/>
+        </w:rPr>
+        <w:t>pada tampilan Beranda.</w:t>
+      </w:r>
+      <w:r>
+        <w:rPr>
+          <w:rFonts w:asciiTheme="majorHAnsi" w:hAnsiTheme="majorHAnsi"/>
+        </w:rPr>
+        <w:t xml:space="preserve"> </w:t>
+      </w:r>
+      <w:r>
+        <w:rPr>
+          <w:rFonts w:asciiTheme="majorHAnsi" w:hAnsiTheme="majorHAnsi"/>
+        </w:rPr>
+        <w:t>Setelah masuk “</w:t>
+      </w:r>
+      <w:r>
+        <w:rPr>
+          <w:rFonts w:asciiTheme="majorHAnsi" w:hAnsiTheme="majorHAnsi"/>
+          <w:b/>
+        </w:rPr>
+        <w:t>mode Atur Volume</w:t>
+      </w:r>
+      <w:r>
+        <w:rPr>
+          <w:rFonts w:asciiTheme="majorHAnsi" w:hAnsiTheme="majorHAnsi"/>
+        </w:rPr>
+        <w:t>” tekan t</w:t>
+      </w:r>
+      <w:r>
+        <w:rPr>
+          <w:rFonts w:asciiTheme="majorHAnsi" w:hAnsiTheme="majorHAnsi"/>
+        </w:rPr>
+        <w:t xml:space="preserve">ombol </w:t>
+      </w:r>
+      <w:r>
+        <w:rPr>
+          <w:rFonts w:asciiTheme="majorHAnsi" w:hAnsiTheme="majorHAnsi"/>
+          <w:b/>
+        </w:rPr>
+        <w:t>‘C</w:t>
+      </w:r>
+      <w:r>
+        <w:rPr>
+          <w:rFonts w:asciiTheme="majorHAnsi" w:hAnsiTheme="majorHAnsi"/>
+          <w:b/>
+        </w:rPr>
+        <w:t>’</w:t>
+      </w:r>
+      <w:r>
+        <w:rPr>
+          <w:rFonts w:asciiTheme="majorHAnsi" w:hAnsiTheme="majorHAnsi"/>
+          <w:b/>
+        </w:rPr>
+        <w:t xml:space="preserve"> </w:t>
+      </w:r>
+      <w:r>
+        <w:rPr>
+          <w:rFonts w:asciiTheme="majorHAnsi" w:hAnsiTheme="majorHAnsi"/>
+        </w:rPr>
+        <w:t xml:space="preserve">untuk </w:t>
+      </w:r>
+      <w:r>
+        <w:rPr>
+          <w:rFonts w:asciiTheme="majorHAnsi" w:hAnsiTheme="majorHAnsi"/>
+        </w:rPr>
+        <w:t>menaikkan volume</w:t>
+      </w:r>
+      <w:r>
+        <w:rPr>
+          <w:rFonts w:asciiTheme="majorHAnsi" w:hAnsiTheme="majorHAnsi"/>
+        </w:rPr>
+        <w:t xml:space="preserve"> </w:t>
+      </w:r>
+      <w:r>
+        <w:rPr>
+          <w:rFonts w:asciiTheme="majorHAnsi" w:hAnsiTheme="majorHAnsi"/>
+        </w:rPr>
+        <w:t>(</w:t>
+      </w:r>
+      <w:r>
+        <w:rPr>
+          <w:rFonts w:asciiTheme="majorHAnsi" w:hAnsiTheme="majorHAnsi"/>
+        </w:rPr>
+        <w:t>hingga maksimal 30</w:t>
+      </w:r>
+      <w:r>
+        <w:rPr>
+          <w:rFonts w:asciiTheme="majorHAnsi" w:hAnsiTheme="majorHAnsi"/>
+        </w:rPr>
+        <w:t>)</w:t>
+      </w:r>
+      <w:r>
+        <w:rPr>
+          <w:rFonts w:asciiTheme="majorHAnsi" w:hAnsiTheme="majorHAnsi"/>
+        </w:rPr>
+        <w:t xml:space="preserve"> dan tekan t</w:t>
+      </w:r>
+      <w:r>
+        <w:rPr>
+          <w:rFonts w:asciiTheme="majorHAnsi" w:hAnsiTheme="majorHAnsi"/>
+        </w:rPr>
+        <w:t xml:space="preserve">ombol </w:t>
+      </w:r>
+      <w:r>
+        <w:rPr>
+          <w:rFonts w:asciiTheme="majorHAnsi" w:hAnsiTheme="majorHAnsi"/>
+          <w:b/>
+        </w:rPr>
+        <w:t>‘</w:t>
+      </w:r>
+      <w:r>
+        <w:rPr>
+          <w:rFonts w:asciiTheme="majorHAnsi" w:hAnsiTheme="majorHAnsi"/>
+          <w:b/>
+        </w:rPr>
+        <w:t xml:space="preserve">D’ </w:t>
+      </w:r>
+      <w:r>
+        <w:rPr>
+          <w:rFonts w:asciiTheme="majorHAnsi" w:hAnsiTheme="majorHAnsi"/>
+        </w:rPr>
+        <w:t>untuk</w:t>
+      </w:r>
+      <w:r>
+        <w:rPr>
+          <w:rFonts w:asciiTheme="majorHAnsi" w:hAnsiTheme="majorHAnsi"/>
+          <w:b/>
+        </w:rPr>
+        <w:t xml:space="preserve"> </w:t>
+      </w:r>
+      <w:r>
+        <w:rPr>
+          <w:rFonts w:asciiTheme="majorHAnsi" w:hAnsiTheme="majorHAnsi"/>
+        </w:rPr>
+        <w:t>menurunkan volume</w:t>
+      </w:r>
+      <w:r>
+        <w:rPr>
+          <w:rFonts w:asciiTheme="majorHAnsi" w:hAnsiTheme="majorHAnsi"/>
+        </w:rPr>
+        <w:t>. Setelah selesai mengatur volume mesin bel akan</w:t>
+      </w:r>
+      <w:r>
+        <w:rPr>
+          <w:rFonts w:asciiTheme="majorHAnsi" w:hAnsiTheme="majorHAnsi"/>
+        </w:rPr>
+        <w:t xml:space="preserve"> kembali ke </w:t>
+      </w:r>
+      <w:r>
+        <w:rPr>
+          <w:rFonts w:asciiTheme="majorHAnsi" w:hAnsiTheme="majorHAnsi"/>
+        </w:rPr>
+        <w:t xml:space="preserve">tampilan </w:t>
+      </w:r>
+      <w:r>
+        <w:rPr>
+          <w:rFonts w:asciiTheme="majorHAnsi" w:hAnsiTheme="majorHAnsi"/>
+        </w:rPr>
+        <w:t>beranda setelah 3 detik</w:t>
+      </w:r>
+      <w:r>
+        <w:rPr>
+          <w:rFonts w:asciiTheme="majorHAnsi" w:hAnsiTheme="majorHAnsi"/>
+        </w:rPr>
+        <w:t xml:space="preserve"> tombol tidak ditekan</w:t>
+      </w:r>
+      <w:r>
+        <w:rPr>
+          <w:rFonts w:asciiTheme="majorHAnsi" w:hAnsiTheme="majorHAnsi"/>
+        </w:rPr>
+        <w:t>.</w:t>
+      </w:r>
+      <w:r>
+        <w:rPr>
+          <w:rFonts w:asciiTheme="majorHAnsi" w:hAnsiTheme="majorHAnsi"/>
+        </w:rPr>
+        <w:t xml:space="preserve"> </w:t>
+      </w:r>
+    </w:p>
+    <w:p>
+      <w:pPr>
+        <w:jc w:val="both"/>
+        <w:rPr>
+          <w:rFonts w:asciiTheme="majorHAnsi" w:hAnsiTheme="majorHAnsi"/>
+        </w:rPr>
+      </w:pPr>
+      <w:r>
+        <w:rPr>
+          <w:rFonts w:asciiTheme="majorHAnsi" w:hAnsiTheme="majorHAnsi"/>
+          <w:noProof/>
+          <w:lang w:eastAsia="id-ID"/>
+        </w:rPr>
+        <w:drawing>
+          <wp:anchor distT="0" distB="0" distL="114300" distR="114300" simplePos="0" relativeHeight="251714560" behindDoc="1" locked="0" layoutInCell="1" allowOverlap="1" wp14:anchorId="1FA663C1" wp14:editId="4D4D9FCE">
+            <wp:simplePos x="0" y="0"/>
+            <wp:positionH relativeFrom="column">
+              <wp:posOffset>1533525</wp:posOffset>
+            </wp:positionH>
+            <wp:positionV relativeFrom="paragraph">
+              <wp:posOffset>139700</wp:posOffset>
+            </wp:positionV>
+            <wp:extent cx="2705100" cy="1009650"/>
+            <wp:effectExtent l="0" t="0" r="0" b="0"/>
+            <wp:wrapNone/>
+            <wp:docPr id="297" name="Picture 297" descr="C:\Users\User\Pictures\bel sekolah\8-atur volume.png"/>
+            <wp:cNvGraphicFramePr>
+              <a:graphicFrameLocks xmlns:a="http://schemas.openxmlformats.org/drawingml/2006/main" noChangeAspect="1"/>
+            </wp:cNvGraphicFramePr>
+            <a:graphic xmlns:a="http://schemas.openxmlformats.org/drawingml/2006/main">
+              <a:graphicData uri="http://schemas.openxmlformats.org/drawingml/2006/picture">
+                <pic:pic xmlns:pic="http://schemas.openxmlformats.org/drawingml/2006/picture">
+                  <pic:nvPicPr>
+                    <pic:cNvPr id="0" name="Picture 22" descr="C:\Users\User\Pictures\bel sekolah\8-atur volume.png"/>
+                    <pic:cNvPicPr>
+                      <a:picLocks noChangeAspect="1" noChangeArrowheads="1"/>
+                    </pic:cNvPicPr>
+                  </pic:nvPicPr>
+                  <pic:blipFill>
+                    <a:blip r:embed="rId24">
+                      <a:extLst>
+                        <a:ext uri="{28A0092B-C50C-407E-A947-70E740481C1C}">
+                          <a14:useLocalDpi xmlns:a14="http://schemas.microsoft.com/office/drawing/2010/main" val="0"/>
+                        </a:ext>
+                      </a:extLst>
+                    </a:blip>
+                    <a:srcRect/>
+                    <a:stretch>
+                      <a:fillRect/>
+                    </a:stretch>
+                  </pic:blipFill>
+                  <pic:spPr bwMode="auto">
+                    <a:xfrm>
+                      <a:off x="0" y="0"/>
+                      <a:ext cx="2705100" cy="1009650"/>
+                    </a:xfrm>
+                    <a:prstGeom prst="rect">
+                      <a:avLst/>
+                    </a:prstGeom>
+                    <a:noFill/>
+                    <a:ln>
+                      <a:noFill/>
+                    </a:ln>
+                  </pic:spPr>
+                </pic:pic>
+              </a:graphicData>
+            </a:graphic>
+            <wp14:sizeRelH relativeFrom="page">
+              <wp14:pctWidth>0</wp14:pctWidth>
+            </wp14:sizeRelH>
+            <wp14:sizeRelV relativeFrom="page">
+              <wp14:pctHeight>0</wp14:pctHeight>
+            </wp14:sizeRelV>
+          </wp:anchor>
+        </w:drawing>
+      </w:r>
+    </w:p>
+    <w:p>
+      <w:pPr>
+        <w:jc w:val="both"/>
+        <w:rPr>
+          <w:rFonts w:asciiTheme="majorHAnsi" w:hAnsiTheme="majorHAnsi"/>
+        </w:rPr>
+      </w:pPr>
+    </w:p>
+    <w:p>
+      <w:pPr>
+        <w:jc w:val="both"/>
+        <w:rPr>
+          <w:rFonts w:asciiTheme="majorHAnsi" w:hAnsiTheme="majorHAnsi"/>
+        </w:rPr>
+      </w:pPr>
+    </w:p>
+    <w:p>
+      <w:pPr>
+        <w:jc w:val="both"/>
+        <w:rPr>
+          <w:rFonts w:asciiTheme="majorHAnsi" w:hAnsiTheme="majorHAnsi"/>
+        </w:rPr>
+      </w:pPr>
+      <w:r>
+        <w:rPr>
+          <w:rFonts w:asciiTheme="majorHAnsi" w:hAnsiTheme="majorHAnsi"/>
+          <w:noProof/>
+          <w:lang w:eastAsia="id-ID"/>
+        </w:rPr>
+        <mc:AlternateContent>
+          <mc:Choice Requires="wps">
+            <w:drawing>
+              <wp:anchor distT="0" distB="0" distL="114300" distR="114300" simplePos="0" relativeHeight="251716608" behindDoc="0" locked="0" layoutInCell="1" allowOverlap="1" wp14:anchorId="2AFCB5FF" wp14:editId="3BDEC32A">
+                <wp:simplePos x="0" y="0"/>
+                <wp:positionH relativeFrom="column">
+                  <wp:posOffset>1066800</wp:posOffset>
+                </wp:positionH>
+                <wp:positionV relativeFrom="paragraph">
+                  <wp:posOffset>279400</wp:posOffset>
+                </wp:positionV>
+                <wp:extent cx="3524250" cy="287020"/>
+                <wp:effectExtent l="0" t="0" r="0" b="0"/>
+                <wp:wrapNone/>
+                <wp:docPr id="298" name="Text Box 2"/>
+                <wp:cNvGraphicFramePr>
+                  <a:graphicFrameLocks xmlns:a="http://schemas.openxmlformats.org/drawingml/2006/main"/>
+                </wp:cNvGraphicFramePr>
+                <a:graphic xmlns:a="http://schemas.openxmlformats.org/drawingml/2006/main">
+                  <a:graphicData uri="http://schemas.microsoft.com/office/word/2010/wordprocessingShape">
+                    <wps:wsp>
+                      <wps:cNvSpPr txBox="1">
+                        <a:spLocks noChangeArrowheads="1"/>
+                      </wps:cNvSpPr>
+                      <wps:spPr bwMode="auto">
+                        <a:xfrm>
+                          <a:off x="0" y="0"/>
+                          <a:ext cx="3524250" cy="287020"/>
+                        </a:xfrm>
+                        <a:prstGeom prst="rect">
+                          <a:avLst/>
+                        </a:prstGeom>
+                        <a:noFill/>
+                        <a:ln w="9525">
+                          <a:noFill/>
+                          <a:miter lim="800000"/>
+                          <a:headEnd/>
+                          <a:tailEnd/>
+                        </a:ln>
+                      </wps:spPr>
+                      <wps:txbx>
+                        <w:txbxContent>
+                          <w:p>
+                            <w:pPr>
+                              <w:jc w:val="center"/>
+                              <w:rPr>
+                                <w:rFonts w:asciiTheme="majorHAnsi" w:hAnsiTheme="majorHAnsi"/>
+                                <w:i/>
+                              </w:rPr>
+                            </w:pPr>
+                            <w:r>
+                              <w:rPr>
+                                <w:rFonts w:asciiTheme="majorHAnsi" w:hAnsiTheme="majorHAnsi"/>
+                                <w:i/>
+                              </w:rPr>
+                              <w:t xml:space="preserve">Gambar: </w:t>
+                            </w:r>
+                            <w:r>
+                              <w:rPr>
+                                <w:rFonts w:asciiTheme="majorHAnsi" w:hAnsiTheme="majorHAnsi"/>
+                                <w:i/>
+                              </w:rPr>
+                              <w:t xml:space="preserve">Tampilan Mode </w:t>
+                            </w:r>
+                            <w:r>
+                              <w:rPr>
+                                <w:rFonts w:asciiTheme="majorHAnsi" w:hAnsiTheme="majorHAnsi"/>
+                                <w:i/>
+                              </w:rPr>
+                              <w:t>Atur Volume</w:t>
+                            </w:r>
+                          </w:p>
+                          <w:p>
+                            <w:pPr>
+                              <w:rPr>
+                                <w:rFonts w:asciiTheme="majorHAnsi" w:hAnsiTheme="majorHAnsi"/>
+                                <w:i/>
+                              </w:rPr>
+                            </w:pPr>
+                          </w:p>
+                        </w:txbxContent>
+                      </wps:txbx>
+                      <wps:bodyPr rot="0" vert="horz" wrap="square" lIns="91440" tIns="45720" rIns="91440" bIns="45720" anchor="t" anchorCtr="0">
+                        <a:noAutofit/>
+                      </wps:bodyPr>
+                    </wps:wsp>
+                  </a:graphicData>
+                </a:graphic>
+                <wp14:sizeRelH relativeFrom="margin">
+                  <wp14:pctWidth>0</wp14:pctWidth>
+                </wp14:sizeRelH>
+                <wp14:sizeRelV relativeFrom="margin">
+                  <wp14:pctHeight>0</wp14:pctHeight>
+                </wp14:sizeRelV>
+              </wp:anchor>
+            </w:drawing>
+          </mc:Choice>
+          <mc:Fallback>
+            <w:pict>
+              <v:shape id="_x0000_s1042" type="#_x0000_t202" style="position:absolute;left:0;text-align:left;margin-left:84pt;margin-top:22pt;width:277.5pt;height:22.6pt;z-index:251716608;visibility:visible;mso-wrap-style:square;mso-width-percent:0;mso-height-percent:0;mso-wrap-distance-left:9pt;mso-wrap-distance-top:0;mso-wrap-distance-right:9pt;mso-wrap-distance-bottom:0;mso-position-horizontal:absolute;mso-position-horizontal-relative:text;mso-position-vertical:absolute;mso-position-vertical-relative:text;mso-width-percent:0;mso-height-percent:0;mso-width-relative:margin;mso-height-relative:margin;v-text-anchor:top" o:gfxdata="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" filled="f" stroked="f">
+                <v:textbox>
+                  <w:txbxContent>
+                    <w:p>
+                      <w:pPr>
+                        <w:jc w:val="center"/>
+                        <w:rPr>
+                          <w:rFonts w:asciiTheme="majorHAnsi" w:hAnsiTheme="majorHAnsi"/>
+                          <w:i/>
+                        </w:rPr>
+                      </w:pPr>
+                      <w:r>
+                        <w:rPr>
+                          <w:rFonts w:asciiTheme="majorHAnsi" w:hAnsiTheme="majorHAnsi"/>
+                          <w:i/>
+                        </w:rPr>
+                        <w:t xml:space="preserve">Gambar: </w:t>
+                      </w:r>
+                      <w:r>
+                        <w:rPr>
+                          <w:rFonts w:asciiTheme="majorHAnsi" w:hAnsiTheme="majorHAnsi"/>
+                          <w:i/>
+                        </w:rPr>
+                        <w:t xml:space="preserve">Tampilan Mode </w:t>
+                      </w:r>
+                      <w:r>
+                        <w:rPr>
+                          <w:rFonts w:asciiTheme="majorHAnsi" w:hAnsiTheme="majorHAnsi"/>
+                          <w:i/>
+                        </w:rPr>
+                        <w:t>Atur Volume</w:t>
+                      </w:r>
+                    </w:p>
+                    <w:p>
+                      <w:pPr>
+                        <w:rPr>
+                          <w:rFonts w:asciiTheme="majorHAnsi" w:hAnsiTheme="majorHAnsi"/>
+                          <w:i/>
+                        </w:rPr>
+                      </w:pPr>
+                    </w:p>
+                  </w:txbxContent>
+                </v:textbox>
+              </v:shape>
+            </w:pict>
+          </mc:Fallback>
+        </mc:AlternateContent>
+      </w:r>
+    </w:p>
+    <w:p>
+      <w:pPr>
+        <w:ind w:right="3923"/>
         <w:jc w:val="both"/>
         <w:rPr>
           <w:rFonts w:asciiTheme="majorHAnsi" w:hAnsiTheme="majorHAnsi"/>
@@ -9142,6 +9718,95 @@
       <w:lvlJc w:val="right"/>
       <w:pPr>
         <w:ind w:left="6546" w:hanging="180"/>
+      </w:pPr>
+    </w:lvl>
+  </w:abstractNum>
+  <w:abstractNum w:abstractNumId="11">
+    <w:nsid w:val="7F87238D"/>
+    <w:multiLevelType w:val="hybridMultilevel"/>
+    <w:tmpl w:val="A3B4B87C"/>
+    <w:lvl w:ilvl="0" w:tplc="04210015">
+      <w:start w:val="1"/>
+      <w:numFmt w:val="upperLetter"/>
+      <w:lvlText w:val="%1."/>
+      <w:lvlJc w:val="left"/>
+      <w:pPr>
+        <w:ind w:left="720" w:hanging="360"/>
+      </w:pPr>
+      <w:rPr>
+        <w:rFonts w:hint="default"/>
+      </w:rPr>
+    </w:lvl>
+    <w:lvl w:ilvl="1" w:tplc="04210019" w:tentative="1">
+      <w:start w:val="1"/>
+      <w:numFmt w:val="lowerLetter"/>
+      <w:lvlText w:val="%2."/>
+      <w:lvlJc w:val="left"/>
+      <w:pPr>
+        <w:ind w:left="1440" w:hanging="360"/>
+      </w:pPr>
+    </w:lvl>
+    <w:lvl w:ilvl="2" w:tplc="0421001B" w:tentative="1">
+      <w:start w:val="1"/>
+      <w:numFmt w:val="lowerRoman"/>
+      <w:lvlText w:val="%3."/>
+      <w:lvlJc w:val="right"/>
+      <w:pPr>
+        <w:ind w:left="2160" w:hanging="180"/>
+      </w:pPr>
+    </w:lvl>
+    <w:lvl w:ilvl="3" w:tplc="0421000F" w:tentative="1">
+      <w:start w:val="1"/>
+      <w:numFmt w:val="decimal"/>
+      <w:lvlText w:val="%4."/>
+      <w:lvlJc w:val="left"/>
+      <w:pPr>
+        <w:ind w:left="2880" w:hanging="360"/>
+      </w:pPr>
+    </w:lvl>
+    <w:lvl w:ilvl="4" w:tplc="04210019" w:tentative="1">
+      <w:start w:val="1"/>
+      <w:numFmt w:val="lowerLetter"/>
+      <w:lvlText w:val="%5."/>
+      <w:lvlJc w:val="left"/>
+      <w:pPr>
+        <w:ind w:left="3600" w:hanging="360"/>
+      </w:pPr>
+    </w:lvl>
+    <w:lvl w:ilvl="5" w:tplc="0421001B" w:tentative="1">
+      <w:start w:val="1"/>
+      <w:numFmt w:val="lowerRoman"/>
+      <w:lvlText w:val="%6."/>
+      <w:lvlJc w:val="right"/>
+      <w:pPr>
+        <w:ind w:left="4320" w:hanging="180"/>
+      </w:pPr>
+    </w:lvl>
+    <w:lvl w:ilvl="6" w:tplc="0421000F" w:tentative="1">
+      <w:start w:val="1"/>
+      <w:numFmt w:val="decimal"/>
+      <w:lvlText w:val="%7."/>
+      <w:lvlJc w:val="left"/>
+      <w:pPr>
+        <w:ind w:left="5040" w:hanging="360"/>
+      </w:pPr>
+    </w:lvl>
+    <w:lvl w:ilvl="7" w:tplc="04210019" w:tentative="1">
+      <w:start w:val="1"/>
+      <w:numFmt w:val="lowerLetter"/>
+      <w:lvlText w:val="%8."/>
+      <w:lvlJc w:val="left"/>
+      <w:pPr>
+        <w:ind w:left="5760" w:hanging="360"/>
+      </w:pPr>
+    </w:lvl>
+    <w:lvl w:ilvl="8" w:tplc="0421001B" w:tentative="1">
+      <w:start w:val="1"/>
+      <w:numFmt w:val="lowerRoman"/>
+      <w:lvlText w:val="%9."/>
+      <w:lvlJc w:val="right"/>
+      <w:pPr>
+        <w:ind w:left="6480" w:hanging="180"/>
       </w:pPr>
     </w:lvl>
   </w:abstractNum>
@@ -9177,6 +9842,9 @@
   </w:num>
   <w:num w:numId="11">
     <w:abstractNumId w:val="1"/>
+  </w:num>
+  <w:num w:numId="12">
+    <w:abstractNumId w:val="11"/>
   </w:num>
 </w:numbering>
 </file>

</xml_diff>

<commit_message>
pelican slave: tambah modul mp3; pelican master: hilangkan jeda antara speaker dengan mp3 ketika allred;
</commit_message>
<xml_diff>
--- a/bel-sekolah/readme.docx
+++ b/bel-sekolah/readme.docx
@@ -2088,16 +2088,7 @@
           <w:b/>
         </w:rPr>
         <w:lastRenderedPageBreak/>
-        <w:t>MENU PENGATU</w:t>
-      </w:r>
-      <w:bookmarkStart w:id="0" w:name="_GoBack"/>
-      <w:bookmarkEnd w:id="0"/>
-      <w:r>
-        <w:rPr>
-          <w:rFonts w:asciiTheme="majorHAnsi" w:hAnsiTheme="majorHAnsi"/>
-          <w:b/>
-        </w:rPr>
-        <w:t>RAN</w:t>
+        <w:t>MENU PENGATURAN</w:t>
       </w:r>
     </w:p>
     <w:p>
@@ -5853,7 +5844,7 @@
           <w:lang w:eastAsia="id-ID"/>
         </w:rPr>
         <w:drawing>
-          <wp:anchor distT="0" distB="0" distL="114300" distR="114300" simplePos="0" relativeHeight="251697152" behindDoc="1" locked="0" layoutInCell="1" allowOverlap="1" wp14:anchorId="14D6A31B" wp14:editId="093BFF94">
+          <wp:anchor distT="0" distB="0" distL="114300" distR="114300" simplePos="0" relativeHeight="251697152" behindDoc="1" locked="0" layoutInCell="1" allowOverlap="1" wp14:anchorId="5E82269A" wp14:editId="420FC719">
             <wp:simplePos x="0" y="0"/>
             <wp:positionH relativeFrom="column">
               <wp:posOffset>3390900</wp:posOffset>
@@ -5926,7 +5917,7 @@
           <w:lang w:eastAsia="id-ID"/>
         </w:rPr>
         <w:drawing>
-          <wp:anchor distT="0" distB="0" distL="114300" distR="114300" simplePos="0" relativeHeight="251696128" behindDoc="1" locked="0" layoutInCell="1" allowOverlap="1" wp14:anchorId="5DC89027" wp14:editId="724F1BA1">
+          <wp:anchor distT="0" distB="0" distL="114300" distR="114300" simplePos="0" relativeHeight="251696128" behindDoc="1" locked="0" layoutInCell="1" allowOverlap="1" wp14:anchorId="7255EC29" wp14:editId="6551D82E">
             <wp:simplePos x="0" y="0"/>
             <wp:positionH relativeFrom="column">
               <wp:posOffset>1181100</wp:posOffset>
@@ -6060,7 +6051,7 @@
         <mc:AlternateContent>
           <mc:Choice Requires="wps">
             <w:drawing>
-              <wp:anchor distT="0" distB="0" distL="114300" distR="114300" simplePos="0" relativeHeight="251699200" behindDoc="0" locked="0" layoutInCell="1" allowOverlap="1" wp14:anchorId="240EF248" wp14:editId="6C7173EB">
+              <wp:anchor distT="0" distB="0" distL="114300" distR="114300" simplePos="0" relativeHeight="251699200" behindDoc="0" locked="0" layoutInCell="1" allowOverlap="1" wp14:anchorId="4905D945" wp14:editId="006CFFC4">
                 <wp:simplePos x="0" y="0"/>
                 <wp:positionH relativeFrom="column">
                   <wp:posOffset>457835</wp:posOffset>
@@ -6265,13 +6256,13 @@
           <w:lang w:eastAsia="id-ID"/>
         </w:rPr>
         <w:drawing>
-          <wp:anchor distT="0" distB="0" distL="114300" distR="114300" simplePos="0" relativeHeight="251700224" behindDoc="1" locked="0" layoutInCell="1" allowOverlap="1" wp14:anchorId="3910A267" wp14:editId="4E3316F8">
+          <wp:anchor distT="0" distB="0" distL="114300" distR="114300" simplePos="0" relativeHeight="251700224" behindDoc="1" locked="0" layoutInCell="1" allowOverlap="1" wp14:anchorId="630FA0BF" wp14:editId="6996A117">
             <wp:simplePos x="0" y="0"/>
             <wp:positionH relativeFrom="column">
               <wp:posOffset>3343275</wp:posOffset>
             </wp:positionH>
             <wp:positionV relativeFrom="paragraph">
-              <wp:posOffset>136525</wp:posOffset>
+              <wp:posOffset>88900</wp:posOffset>
             </wp:positionV>
             <wp:extent cx="2705100" cy="1000125"/>
             <wp:effectExtent l="0" t="0" r="0" b="9525"/>
@@ -6411,13 +6402,13 @@
         <mc:AlternateContent>
           <mc:Choice Requires="wps">
             <w:drawing>
-              <wp:anchor distT="0" distB="0" distL="114300" distR="114300" simplePos="0" relativeHeight="251703296" behindDoc="0" locked="0" layoutInCell="1" allowOverlap="1" wp14:anchorId="5AB7CCF2" wp14:editId="583E46CA">
+              <wp:anchor distT="0" distB="0" distL="114300" distR="114300" simplePos="0" relativeHeight="251703296" behindDoc="0" locked="0" layoutInCell="1" allowOverlap="1" wp14:anchorId="52AEEA2A" wp14:editId="1B5A1BEF">
                 <wp:simplePos x="0" y="0"/>
                 <wp:positionH relativeFrom="column">
                   <wp:posOffset>3390900</wp:posOffset>
                 </wp:positionH>
                 <wp:positionV relativeFrom="paragraph">
-                  <wp:posOffset>130175</wp:posOffset>
+                  <wp:posOffset>82550</wp:posOffset>
                 </wp:positionV>
                 <wp:extent cx="2600325" cy="504825"/>
                 <wp:effectExtent l="0" t="0" r="0" b="0"/>
@@ -6500,7 +6491,7 @@
           </mc:Choice>
           <mc:Fallback>
             <w:pict>
-              <v:shape id="_x0000_s1038" type="#_x0000_t202" style="position:absolute;left:0;text-align:left;margin-left:267pt;margin-top:10.25pt;width:204.75pt;height:39.75pt;z-index:251703296;visibility:visible;mso-wrap-style:square;mso-width-percent:0;mso-height-percent:0;mso-wrap-distance-left:9pt;mso-wrap-distance-top:0;mso-wrap-distance-right:9pt;mso-wrap-distance-bottom:0;mso-position-horizontal:absolute;mso-position-horizontal-relative:text;mso-position-vertical:absolute;mso-position-vertical-relative:text;mso-width-percent:0;mso-height-percent:0;mso-width-relative:margin;mso-height-relative:margin;v-text-anchor:top" o:gfxdata="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" filled="f" stroked="f">
+              <v:shape id="_x0000_s1038" type="#_x0000_t202" style="position:absolute;left:0;text-align:left;margin-left:267pt;margin-top:6.5pt;width:204.75pt;height:39.75pt;z-index:251703296;visibility:visible;mso-wrap-style:square;mso-width-percent:0;mso-height-percent:0;mso-wrap-distance-left:9pt;mso-wrap-distance-top:0;mso-wrap-distance-right:9pt;mso-wrap-distance-bottom:0;mso-position-horizontal:absolute;mso-position-horizontal-relative:text;mso-position-vertical:absolute;mso-position-vertical-relative:text;mso-width-percent:0;mso-height-percent:0;mso-width-relative:margin;mso-height-relative:margin;v-text-anchor:top" o:gfxdata="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" filled="f" stroked="f">
                 <v:textbox>
                   <w:txbxContent>
                     <w:p>
@@ -6579,18 +6570,18 @@
           <w:lang w:eastAsia="id-ID"/>
         </w:rPr>
         <w:drawing>
-          <wp:anchor distT="0" distB="0" distL="114300" distR="114300" simplePos="0" relativeHeight="251701248" behindDoc="1" locked="0" layoutInCell="1" allowOverlap="1" wp14:anchorId="799FF73B" wp14:editId="08DC78CA">
+          <wp:anchor distT="0" distB="0" distL="114300" distR="114300" simplePos="0" relativeHeight="251717632" behindDoc="1" locked="0" layoutInCell="1" allowOverlap="1" wp14:anchorId="29EF08CD" wp14:editId="52317B82">
             <wp:simplePos x="0" y="0"/>
             <wp:positionH relativeFrom="column">
-              <wp:posOffset>3524250</wp:posOffset>
+              <wp:posOffset>3476625</wp:posOffset>
             </wp:positionH>
             <wp:positionV relativeFrom="paragraph">
-              <wp:posOffset>146050</wp:posOffset>
+              <wp:posOffset>109855</wp:posOffset>
             </wp:positionV>
-            <wp:extent cx="2838450" cy="2402840"/>
-            <wp:effectExtent l="0" t="0" r="0" b="0"/>
+            <wp:extent cx="2838450" cy="2207095"/>
+            <wp:effectExtent l="0" t="0" r="0" b="3175"/>
             <wp:wrapNone/>
-            <wp:docPr id="289" name="Picture 289" descr="C:\Users\User\Pictures\bel sekolah\keypad-atur isi jadwal-1.png"/>
+            <wp:docPr id="300" name="Picture 300"/>
             <wp:cNvGraphicFramePr>
               <a:graphicFrameLocks xmlns:a="http://schemas.openxmlformats.org/drawingml/2006/main" noChangeAspect="1"/>
             </wp:cNvGraphicFramePr>
@@ -6598,10 +6589,8 @@
               <a:graphicData uri="http://schemas.openxmlformats.org/drawingml/2006/picture">
                 <pic:pic xmlns:pic="http://schemas.openxmlformats.org/drawingml/2006/picture">
                   <pic:nvPicPr>
-                    <pic:cNvPr id="0" name="Picture 19" descr="C:\Users\User\Pictures\bel sekolah\keypad-atur isi jadwal-1.png"/>
-                    <pic:cNvPicPr>
-                      <a:picLocks noChangeAspect="1" noChangeArrowheads="1"/>
-                    </pic:cNvPicPr>
+                    <pic:cNvPr id="0" name="keypad-atur waktu.png"/>
+                    <pic:cNvPicPr/>
                   </pic:nvPicPr>
                   <pic:blipFill>
                     <a:blip r:embed="rId21">
@@ -6611,23 +6600,18 @@
                         </a:ext>
                       </a:extLst>
                     </a:blip>
-                    <a:srcRect/>
                     <a:stretch>
                       <a:fillRect/>
                     </a:stretch>
                   </pic:blipFill>
-                  <pic:spPr bwMode="auto">
+                  <pic:spPr>
                     <a:xfrm>
                       <a:off x="0" y="0"/>
-                      <a:ext cx="2838450" cy="2402840"/>
+                      <a:ext cx="2838450" cy="2207095"/>
                     </a:xfrm>
                     <a:prstGeom prst="rect">
                       <a:avLst/>
                     </a:prstGeom>
-                    <a:noFill/>
-                    <a:ln>
-                      <a:noFill/>
-                    </a:ln>
                   </pic:spPr>
                 </pic:pic>
               </a:graphicData>
@@ -6919,10 +6903,10 @@
               <wp:anchor distT="0" distB="0" distL="114300" distR="114300" simplePos="0" relativeHeight="251705344" behindDoc="0" locked="0" layoutInCell="1" allowOverlap="1" wp14:anchorId="7A932985" wp14:editId="7AACC19C">
                 <wp:simplePos x="0" y="0"/>
                 <wp:positionH relativeFrom="column">
-                  <wp:posOffset>3019425</wp:posOffset>
+                  <wp:posOffset>3105150</wp:posOffset>
                 </wp:positionH>
                 <wp:positionV relativeFrom="paragraph">
-                  <wp:posOffset>1106170</wp:posOffset>
+                  <wp:posOffset>858520</wp:posOffset>
                 </wp:positionV>
                 <wp:extent cx="3524250" cy="287020"/>
                 <wp:effectExtent l="0" t="0" r="0" b="0"/>
@@ -7012,7 +6996,7 @@
           </mc:Choice>
           <mc:Fallback>
             <w:pict>
-              <v:shape id="_x0000_s1039" type="#_x0000_t202" style="position:absolute;left:0;text-align:left;margin-left:237.75pt;margin-top:87.1pt;width:277.5pt;height:22.6pt;z-index:251705344;visibility:visible;mso-wrap-style:square;mso-width-percent:0;mso-height-percent:0;mso-wrap-distance-left:9pt;mso-wrap-distance-top:0;mso-wrap-distance-right:9pt;mso-wrap-distance-bottom:0;mso-position-horizontal:absolute;mso-position-horizontal-relative:text;mso-position-vertical:absolute;mso-position-vertical-relative:text;mso-width-percent:0;mso-height-percent:0;mso-width-relative:margin;mso-height-relative:margin;v-text-anchor:top" o:gfxdata="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" filled="f" stroked="f">
+              <v:shape id="_x0000_s1039" type="#_x0000_t202" style="position:absolute;left:0;text-align:left;margin-left:244.5pt;margin-top:67.6pt;width:277.5pt;height:22.6pt;z-index:251705344;visibility:visible;mso-wrap-style:square;mso-width-percent:0;mso-height-percent:0;mso-wrap-distance-left:9pt;mso-wrap-distance-top:0;mso-wrap-distance-right:9pt;mso-wrap-distance-bottom:0;mso-position-horizontal:absolute;mso-position-horizontal-relative:text;mso-position-vertical:absolute;mso-position-vertical-relative:text;mso-width-percent:0;mso-height-percent:0;mso-width-relative:margin;mso-height-relative:margin;v-text-anchor:top" o:gfxdata="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" filled="f" stroked="f">
                 <v:textbox>
                   <w:txbxContent>
                     <w:p>
@@ -7085,6 +7069,8 @@
         </w:rPr>
         <w:t xml:space="preserve">’ untuk menyimpan perubahan </w:t>
       </w:r>
+      <w:bookmarkStart w:id="0" w:name="_GoBack"/>
+      <w:bookmarkEnd w:id="0"/>
       <w:r>
         <w:rPr>
           <w:rFonts w:asciiTheme="majorHAnsi" w:hAnsiTheme="majorHAnsi"/>
@@ -7159,7 +7145,19 @@
         <w:rPr>
           <w:rFonts w:asciiTheme="majorHAnsi" w:hAnsiTheme="majorHAnsi"/>
         </w:rPr>
-        <w:t xml:space="preserve">TES SUARA </w:t>
+        <w:t>TES</w:t>
+      </w:r>
+      <w:r>
+        <w:rPr>
+          <w:rFonts w:asciiTheme="majorHAnsi" w:hAnsiTheme="majorHAnsi"/>
+        </w:rPr>
+        <w:t xml:space="preserve"> </w:t>
+      </w:r>
+      <w:r>
+        <w:rPr>
+          <w:rFonts w:asciiTheme="majorHAnsi" w:hAnsiTheme="majorHAnsi"/>
+        </w:rPr>
+        <w:t xml:space="preserve"> SUARA </w:t>
       </w:r>
       <w:r>
         <w:rPr>

</xml_diff>

<commit_message>
tambah bel sekolah v1.0.1 menggunakan arduino nano
</commit_message>
<xml_diff>
--- a/bel-sekolah/readme.docx
+++ b/bel-sekolah/readme.docx
@@ -141,6 +141,281 @@
           <w:rFonts w:asciiTheme="majorHAnsi" w:hAnsiTheme="majorHAnsi"/>
         </w:rPr>
         <w:t>.</w:t>
+      </w:r>
+    </w:p>
+    <w:p>
+      <w:pPr>
+        <w:pStyle w:val="ListParagraph"/>
+        <w:numPr>
+          <w:ilvl w:val="0"/>
+          <w:numId w:val="3"/>
+        </w:numPr>
+        <w:ind w:left="426" w:hanging="426"/>
+        <w:jc w:val="both"/>
+        <w:rPr>
+          <w:rFonts w:asciiTheme="majorHAnsi" w:hAnsiTheme="majorHAnsi"/>
+        </w:rPr>
+      </w:pPr>
+      <w:r>
+        <w:rPr>
+          <w:rFonts w:asciiTheme="majorHAnsi" w:hAnsiTheme="majorHAnsi" w:cs="Helvetica"/>
+          <w:shd w:val="clear" w:color="auto" w:fill="FFFFFF"/>
+        </w:rPr>
+        <w:t>Spesifikasi Ampli</w:t>
+      </w:r>
+      <w:bookmarkStart w:id="0" w:name="_GoBack"/>
+      <w:bookmarkEnd w:id="0"/>
+      <w:r>
+        <w:rPr>
+          <w:rFonts w:asciiTheme="majorHAnsi" w:hAnsiTheme="majorHAnsi" w:cs="Helvetica"/>
+          <w:shd w:val="clear" w:color="auto" w:fill="FFFFFF"/>
+        </w:rPr>
+        <w:t xml:space="preserve"> :</w:t>
+      </w:r>
+    </w:p>
+    <w:p>
+      <w:pPr>
+        <w:pStyle w:val="ListParagraph"/>
+        <w:numPr>
+          <w:ilvl w:val="0"/>
+          <w:numId w:val="13"/>
+        </w:numPr>
+        <w:ind w:left="709" w:hanging="283"/>
+        <w:jc w:val="both"/>
+        <w:rPr>
+          <w:rFonts w:asciiTheme="majorHAnsi" w:hAnsiTheme="majorHAnsi"/>
+        </w:rPr>
+      </w:pPr>
+      <w:r>
+        <w:rPr>
+          <w:rFonts w:asciiTheme="majorHAnsi" w:hAnsiTheme="majorHAnsi" w:cs="Helvetica"/>
+          <w:shd w:val="clear" w:color="auto" w:fill="FFFFFF"/>
+        </w:rPr>
+        <w:t xml:space="preserve">Tegangan kerja </w:t>
+      </w:r>
+      <w:r>
+        <w:rPr>
+          <w:rFonts w:asciiTheme="majorHAnsi" w:hAnsiTheme="majorHAnsi" w:cs="Helvetica"/>
+          <w:shd w:val="clear" w:color="auto" w:fill="FFFFFF"/>
+        </w:rPr>
+        <w:t>: DC</w:t>
+      </w:r>
+      <w:r>
+        <w:rPr>
+          <w:rFonts w:asciiTheme="majorHAnsi" w:hAnsiTheme="majorHAnsi" w:cs="Helvetica"/>
+          <w:shd w:val="clear" w:color="auto" w:fill="FFFFFF"/>
+        </w:rPr>
+        <w:t xml:space="preserve"> </w:t>
+      </w:r>
+      <w:r>
+        <w:rPr>
+          <w:rFonts w:asciiTheme="majorHAnsi" w:hAnsiTheme="majorHAnsi" w:cs="Helvetica"/>
+          <w:shd w:val="clear" w:color="auto" w:fill="FFFFFF"/>
+        </w:rPr>
+        <w:t>5</w:t>
+      </w:r>
+      <w:r>
+        <w:rPr>
+          <w:rFonts w:asciiTheme="majorHAnsi" w:hAnsiTheme="majorHAnsi" w:cs="Helvetica"/>
+          <w:shd w:val="clear" w:color="auto" w:fill="FFFFFF"/>
+        </w:rPr>
+        <w:t xml:space="preserve">V </w:t>
+      </w:r>
+      <w:r>
+        <w:rPr>
+          <w:rFonts w:asciiTheme="majorHAnsi" w:hAnsiTheme="majorHAnsi" w:cs="Helvetica"/>
+          <w:shd w:val="clear" w:color="auto" w:fill="FFFFFF"/>
+        </w:rPr>
+        <w:t>-</w:t>
+      </w:r>
+      <w:r>
+        <w:rPr>
+          <w:rFonts w:asciiTheme="majorHAnsi" w:hAnsiTheme="majorHAnsi" w:cs="Helvetica"/>
+          <w:shd w:val="clear" w:color="auto" w:fill="FFFFFF"/>
+        </w:rPr>
+        <w:t xml:space="preserve"> </w:t>
+      </w:r>
+      <w:r>
+        <w:rPr>
+          <w:rFonts w:asciiTheme="majorHAnsi" w:hAnsiTheme="majorHAnsi" w:cs="Helvetica"/>
+          <w:shd w:val="clear" w:color="auto" w:fill="FFFFFF"/>
+        </w:rPr>
+        <w:t>2</w:t>
+      </w:r>
+      <w:r>
+        <w:rPr>
+          <w:rFonts w:asciiTheme="majorHAnsi" w:hAnsiTheme="majorHAnsi" w:cs="Helvetica"/>
+          <w:shd w:val="clear" w:color="auto" w:fill="FFFFFF"/>
+        </w:rPr>
+        <w:t>8</w:t>
+      </w:r>
+      <w:r>
+        <w:rPr>
+          <w:rFonts w:asciiTheme="majorHAnsi" w:hAnsiTheme="majorHAnsi" w:cs="Helvetica"/>
+          <w:shd w:val="clear" w:color="auto" w:fill="FFFFFF"/>
+        </w:rPr>
+        <w:t xml:space="preserve">V </w:t>
+      </w:r>
+    </w:p>
+    <w:p>
+      <w:pPr>
+        <w:pStyle w:val="ListParagraph"/>
+        <w:numPr>
+          <w:ilvl w:val="0"/>
+          <w:numId w:val="13"/>
+        </w:numPr>
+        <w:ind w:left="709" w:hanging="283"/>
+        <w:jc w:val="both"/>
+        <w:rPr>
+          <w:rFonts w:asciiTheme="majorHAnsi" w:hAnsiTheme="majorHAnsi"/>
+        </w:rPr>
+      </w:pPr>
+      <w:r>
+        <w:rPr>
+          <w:rFonts w:asciiTheme="majorHAnsi" w:hAnsiTheme="majorHAnsi" w:cs="Helvetica"/>
+          <w:shd w:val="clear" w:color="auto" w:fill="FFFFFF"/>
+        </w:rPr>
+        <w:t>Catu daya DC</w:t>
+      </w:r>
+      <w:r>
+        <w:rPr>
+          <w:rFonts w:asciiTheme="majorHAnsi" w:hAnsiTheme="majorHAnsi" w:cs="Helvetica"/>
+          <w:shd w:val="clear" w:color="auto" w:fill="FFFFFF"/>
+        </w:rPr>
+        <w:t xml:space="preserve"> </w:t>
+      </w:r>
+      <w:r>
+        <w:rPr>
+          <w:rFonts w:asciiTheme="majorHAnsi" w:hAnsiTheme="majorHAnsi" w:cs="Helvetica"/>
+          <w:shd w:val="clear" w:color="auto" w:fill="FFFFFF"/>
+        </w:rPr>
+        <w:t>24</w:t>
+      </w:r>
+      <w:r>
+        <w:rPr>
+          <w:rFonts w:asciiTheme="majorHAnsi" w:hAnsiTheme="majorHAnsi" w:cs="Helvetica"/>
+          <w:shd w:val="clear" w:color="auto" w:fill="FFFFFF"/>
+        </w:rPr>
+        <w:t xml:space="preserve"> </w:t>
+      </w:r>
+      <w:r>
+        <w:rPr>
+          <w:rFonts w:asciiTheme="majorHAnsi" w:hAnsiTheme="majorHAnsi" w:cs="Helvetica"/>
+          <w:shd w:val="clear" w:color="auto" w:fill="FFFFFF"/>
+        </w:rPr>
+        <w:t>V yg disarankan 6A</w:t>
+      </w:r>
+    </w:p>
+    <w:p>
+      <w:pPr>
+        <w:pStyle w:val="ListParagraph"/>
+        <w:numPr>
+          <w:ilvl w:val="0"/>
+          <w:numId w:val="13"/>
+        </w:numPr>
+        <w:ind w:left="709" w:hanging="283"/>
+        <w:jc w:val="both"/>
+        <w:rPr>
+          <w:rFonts w:asciiTheme="majorHAnsi" w:hAnsiTheme="majorHAnsi"/>
+        </w:rPr>
+      </w:pPr>
+      <w:r>
+        <w:rPr>
+          <w:rFonts w:asciiTheme="majorHAnsi" w:hAnsiTheme="majorHAnsi" w:cs="Helvetica"/>
+          <w:shd w:val="clear" w:color="auto" w:fill="FFFFFF"/>
+        </w:rPr>
+        <w:t xml:space="preserve">Output </w:t>
+      </w:r>
+      <w:r>
+        <w:rPr>
+          <w:rFonts w:asciiTheme="majorHAnsi" w:hAnsiTheme="majorHAnsi" w:cs="Helvetica"/>
+          <w:shd w:val="clear" w:color="auto" w:fill="FFFFFF"/>
+        </w:rPr>
+        <w:t xml:space="preserve">daya maksimal </w:t>
+      </w:r>
+      <w:r>
+        <w:rPr>
+          <w:rFonts w:asciiTheme="majorHAnsi" w:hAnsiTheme="majorHAnsi" w:cs="Helvetica"/>
+          <w:shd w:val="clear" w:color="auto" w:fill="FFFFFF"/>
+        </w:rPr>
+        <w:t xml:space="preserve">: </w:t>
+      </w:r>
+      <w:r>
+        <w:rPr>
+          <w:rFonts w:asciiTheme="majorHAnsi" w:hAnsiTheme="majorHAnsi" w:cs="Helvetica"/>
+          <w:shd w:val="clear" w:color="auto" w:fill="FFFFFF"/>
+        </w:rPr>
+        <w:t>120 W per saluran</w:t>
+      </w:r>
+    </w:p>
+    <w:p>
+      <w:pPr>
+        <w:pStyle w:val="ListParagraph"/>
+        <w:numPr>
+          <w:ilvl w:val="0"/>
+          <w:numId w:val="13"/>
+        </w:numPr>
+        <w:ind w:left="709" w:hanging="283"/>
+        <w:jc w:val="both"/>
+        <w:rPr>
+          <w:rFonts w:asciiTheme="majorHAnsi" w:hAnsiTheme="majorHAnsi"/>
+        </w:rPr>
+      </w:pPr>
+      <w:r>
+        <w:rPr>
+          <w:rFonts w:asciiTheme="majorHAnsi" w:hAnsiTheme="majorHAnsi" w:cs="Helvetica"/>
+          <w:shd w:val="clear" w:color="auto" w:fill="FFFFFF"/>
+        </w:rPr>
+        <w:t>Mendukung speaker 4 – 8 Ohm</w:t>
+      </w:r>
+      <w:r>
+        <w:rPr>
+          <w:rFonts w:asciiTheme="majorHAnsi" w:hAnsiTheme="majorHAnsi" w:cs="Helvetica"/>
+          <w:shd w:val="clear" w:color="auto" w:fill="FFFFFF"/>
+        </w:rPr>
+        <w:t xml:space="preserve"> </w:t>
+      </w:r>
+    </w:p>
+    <w:p>
+      <w:pPr>
+        <w:pStyle w:val="ListParagraph"/>
+        <w:numPr>
+          <w:ilvl w:val="0"/>
+          <w:numId w:val="13"/>
+        </w:numPr>
+        <w:ind w:left="709" w:hanging="283"/>
+        <w:jc w:val="both"/>
+        <w:rPr>
+          <w:rFonts w:asciiTheme="majorHAnsi" w:hAnsiTheme="majorHAnsi"/>
+        </w:rPr>
+      </w:pPr>
+      <w:r>
+        <w:rPr>
+          <w:rFonts w:asciiTheme="majorHAnsi" w:hAnsiTheme="majorHAnsi" w:cs="Helvetica"/>
+          <w:shd w:val="clear" w:color="auto" w:fill="FFFFFF"/>
+        </w:rPr>
+        <w:t>Channel</w:t>
+      </w:r>
+      <w:r>
+        <w:rPr>
+          <w:rFonts w:asciiTheme="majorHAnsi" w:hAnsiTheme="majorHAnsi" w:cs="Helvetica"/>
+          <w:shd w:val="clear" w:color="auto" w:fill="FFFFFF"/>
+        </w:rPr>
+        <w:t xml:space="preserve"> </w:t>
+      </w:r>
+      <w:r>
+        <w:rPr>
+          <w:rFonts w:asciiTheme="majorHAnsi" w:hAnsiTheme="majorHAnsi" w:cs="Helvetica"/>
+          <w:shd w:val="clear" w:color="auto" w:fill="FFFFFF"/>
+        </w:rPr>
+        <w:t xml:space="preserve">: </w:t>
+      </w:r>
+      <w:r>
+        <w:rPr>
+          <w:rFonts w:asciiTheme="majorHAnsi" w:hAnsiTheme="majorHAnsi" w:cs="Helvetica"/>
+          <w:shd w:val="clear" w:color="auto" w:fill="FFFFFF"/>
+        </w:rPr>
+        <w:t>Stereo</w:t>
       </w:r>
     </w:p>
     <w:p>
@@ -3018,14 +3293,7 @@
                                 <w:rFonts w:asciiTheme="majorHAnsi" w:hAnsiTheme="majorHAnsi"/>
                                 <w:i/>
                               </w:rPr>
-                              <w:t>Fungsi Tombol</w:t>
-                            </w:r>
-                            <w:r>
-                              <w:rPr>
-                                <w:rFonts w:asciiTheme="majorHAnsi" w:hAnsiTheme="majorHAnsi"/>
-                                <w:i/>
-                              </w:rPr>
-                              <w:t xml:space="preserve"> Pengaturan Waktu</w:t>
+                              <w:t>Fungsi Tombol Pengaturan Waktu</w:t>
                             </w:r>
                           </w:p>
                           <w:p>
@@ -3120,13 +3388,7 @@
         <w:rPr>
           <w:rFonts w:asciiTheme="majorHAnsi" w:hAnsiTheme="majorHAnsi"/>
         </w:rPr>
-        <w:t xml:space="preserve">’ untuk </w:t>
-      </w:r>
-      <w:r>
-        <w:rPr>
-          <w:rFonts w:asciiTheme="majorHAnsi" w:hAnsiTheme="majorHAnsi"/>
-        </w:rPr>
-        <w:t>kembali atau membatalkan</w:t>
+        <w:t>’ untuk kembali atau membatalkan</w:t>
       </w:r>
       <w:r>
         <w:rPr>
@@ -3171,13 +3433,7 @@
         <w:rPr>
           <w:rFonts w:asciiTheme="majorHAnsi" w:hAnsiTheme="majorHAnsi"/>
         </w:rPr>
-        <w:t xml:space="preserve">’ untuk </w:t>
-      </w:r>
-      <w:r>
-        <w:rPr>
-          <w:rFonts w:asciiTheme="majorHAnsi" w:hAnsiTheme="majorHAnsi"/>
-        </w:rPr>
-        <w:t>menyimpan perubahan waktu</w:t>
+        <w:t>’ untuk menyimpan perubahan waktu</w:t>
       </w:r>
     </w:p>
     <w:p>
@@ -3486,14 +3742,7 @@
                                 <w:rFonts w:asciiTheme="majorHAnsi" w:hAnsiTheme="majorHAnsi"/>
                                 <w:i/>
                               </w:rPr>
-                              <w:t xml:space="preserve">Pengaturan </w:t>
-                            </w:r>
-                            <w:r>
-                              <w:rPr>
-                                <w:rFonts w:asciiTheme="majorHAnsi" w:hAnsiTheme="majorHAnsi"/>
-                                <w:i/>
-                              </w:rPr>
-                              <w:t>Hari</w:t>
+                              <w:t>Pengaturan Hari</w:t>
                             </w:r>
                           </w:p>
                           <w:p>
@@ -3641,6 +3890,18 @@
           <w:rFonts w:asciiTheme="majorHAnsi" w:hAnsiTheme="majorHAnsi"/>
           <w:b/>
         </w:rPr>
+        <w:t xml:space="preserve"> ‘C’ </w:t>
+      </w:r>
+      <w:r>
+        <w:rPr>
+          <w:rFonts w:asciiTheme="majorHAnsi" w:hAnsiTheme="majorHAnsi"/>
+        </w:rPr>
+        <w:t>atau</w:t>
+      </w:r>
+      <w:r>
+        <w:rPr>
+          <w:rFonts w:asciiTheme="majorHAnsi" w:hAnsiTheme="majorHAnsi"/>
+        </w:rPr>
         <w:t xml:space="preserve"> </w:t>
       </w:r>
       <w:r>
@@ -3648,33 +3909,7 @@
           <w:rFonts w:asciiTheme="majorHAnsi" w:hAnsiTheme="majorHAnsi"/>
           <w:b/>
         </w:rPr>
-        <w:t xml:space="preserve">‘C’ </w:t>
-      </w:r>
-      <w:r>
-        <w:rPr>
-          <w:rFonts w:asciiTheme="majorHAnsi" w:hAnsiTheme="majorHAnsi"/>
-        </w:rPr>
-        <w:t>atau</w:t>
-      </w:r>
-      <w:r>
-        <w:rPr>
-          <w:rFonts w:asciiTheme="majorHAnsi" w:hAnsiTheme="majorHAnsi"/>
-        </w:rPr>
-        <w:t xml:space="preserve"> </w:t>
-      </w:r>
-      <w:r>
-        <w:rPr>
-          <w:rFonts w:asciiTheme="majorHAnsi" w:hAnsiTheme="majorHAnsi"/>
-          <w:b/>
-        </w:rPr>
-        <w:t>‘D’</w:t>
-      </w:r>
-      <w:r>
-        <w:rPr>
-          <w:rFonts w:asciiTheme="majorHAnsi" w:hAnsiTheme="majorHAnsi"/>
-          <w:b/>
-        </w:rPr>
-        <w:t xml:space="preserve"> </w:t>
+        <w:t xml:space="preserve">‘D’ </w:t>
       </w:r>
       <w:r>
         <w:rPr>
@@ -3777,14 +4012,7 @@
                                 <w:rFonts w:asciiTheme="majorHAnsi" w:hAnsiTheme="majorHAnsi"/>
                                 <w:i/>
                               </w:rPr>
-                              <w:t>Fungsi Tombol</w:t>
-                            </w:r>
-                            <w:r>
-                              <w:rPr>
-                                <w:rFonts w:asciiTheme="majorHAnsi" w:hAnsiTheme="majorHAnsi"/>
-                                <w:i/>
-                              </w:rPr>
-                              <w:t xml:space="preserve"> Pengaturan Hari</w:t>
+                              <w:t>Fungsi Tombol Pengaturan Hari</w:t>
                             </w:r>
                           </w:p>
                           <w:p>
@@ -4157,13 +4385,7 @@
         <w:rPr>
           <w:rFonts w:asciiTheme="majorHAnsi" w:hAnsiTheme="majorHAnsi"/>
         </w:rPr>
-        <w:t>Tekan t</w:t>
-      </w:r>
-      <w:r>
-        <w:rPr>
-          <w:rFonts w:asciiTheme="majorHAnsi" w:hAnsiTheme="majorHAnsi"/>
-        </w:rPr>
-        <w:t xml:space="preserve">ombol </w:t>
+        <w:t xml:space="preserve">Tekan tombol </w:t>
       </w:r>
       <w:r>
         <w:rPr>
@@ -4215,13 +4437,7 @@
         <w:rPr>
           <w:rFonts w:asciiTheme="majorHAnsi" w:hAnsiTheme="majorHAnsi"/>
         </w:rPr>
-        <w:t xml:space="preserve">untuk </w:t>
-      </w:r>
-      <w:r>
-        <w:rPr>
-          <w:rFonts w:asciiTheme="majorHAnsi" w:hAnsiTheme="majorHAnsi"/>
-        </w:rPr>
-        <w:t>melihat kode jadwal pada masing-masing hari</w:t>
+        <w:t>untuk melihat kode jadwal pada masing-masing hari</w:t>
       </w:r>
     </w:p>
     <w:p>
@@ -4988,19 +5204,7 @@
         <w:rPr>
           <w:rFonts w:asciiTheme="majorHAnsi" w:hAnsiTheme="majorHAnsi"/>
         </w:rPr>
-        <w:t xml:space="preserve"> dilakukan dengan tombol yang berfungsi sebagai berikut</w:t>
-      </w:r>
-      <w:r>
-        <w:rPr>
-          <w:rFonts w:asciiTheme="majorHAnsi" w:hAnsiTheme="majorHAnsi"/>
-        </w:rPr>
-        <w:t xml:space="preserve"> </w:t>
-      </w:r>
-      <w:r>
-        <w:rPr>
-          <w:rFonts w:asciiTheme="majorHAnsi" w:hAnsiTheme="majorHAnsi"/>
-        </w:rPr>
-        <w:t>:</w:t>
+        <w:t xml:space="preserve"> dilakukan dengan tombol yang berfungsi sebagai berikut :</w:t>
       </w:r>
       <w:r>
         <w:rPr>
@@ -5055,45 +5259,33 @@
         <w:rPr>
           <w:rFonts w:asciiTheme="majorHAnsi" w:hAnsiTheme="majorHAnsi"/>
         </w:rPr>
-        <w:t>atau</w:t>
-      </w:r>
-      <w:r>
-        <w:rPr>
-          <w:rFonts w:asciiTheme="majorHAnsi" w:hAnsiTheme="majorHAnsi"/>
+        <w:t xml:space="preserve">atau </w:t>
+      </w:r>
+      <w:r>
+        <w:rPr>
+          <w:rFonts w:asciiTheme="majorHAnsi" w:hAnsiTheme="majorHAnsi"/>
+          <w:b/>
+        </w:rPr>
+        <w:t>‘D’</w:t>
+      </w:r>
+      <w:r>
+        <w:rPr>
+          <w:rFonts w:asciiTheme="majorHAnsi" w:hAnsiTheme="majorHAnsi"/>
+        </w:rPr>
+        <w:t>(bawah)</w:t>
+      </w:r>
+      <w:r>
+        <w:rPr>
+          <w:rFonts w:asciiTheme="majorHAnsi" w:hAnsiTheme="majorHAnsi"/>
+          <w:b/>
         </w:rPr>
         <w:t xml:space="preserve"> </w:t>
       </w:r>
       <w:r>
         <w:rPr>
           <w:rFonts w:asciiTheme="majorHAnsi" w:hAnsiTheme="majorHAnsi"/>
-          <w:b/>
-        </w:rPr>
-        <w:t>‘D’</w:t>
-      </w:r>
-      <w:r>
-        <w:rPr>
-          <w:rFonts w:asciiTheme="majorHAnsi" w:hAnsiTheme="majorHAnsi"/>
-        </w:rPr>
-        <w:t>(bawah)</w:t>
-      </w:r>
-      <w:r>
-        <w:rPr>
-          <w:rFonts w:asciiTheme="majorHAnsi" w:hAnsiTheme="majorHAnsi"/>
-          <w:b/>
-        </w:rPr>
-        <w:t xml:space="preserve"> </w:t>
-      </w:r>
-      <w:r>
-        <w:rPr>
-          <w:rFonts w:asciiTheme="majorHAnsi" w:hAnsiTheme="majorHAnsi"/>
-        </w:rPr>
-        <w:t xml:space="preserve">untuk </w:t>
-      </w:r>
-      <w:r>
-        <w:rPr>
-          <w:rFonts w:asciiTheme="majorHAnsi" w:hAnsiTheme="majorHAnsi"/>
-        </w:rPr>
-        <w:t xml:space="preserve">mengganti </w:t>
+        </w:rPr>
+        <w:t xml:space="preserve">untuk mengganti </w:t>
       </w:r>
       <w:r>
         <w:rPr>
@@ -5266,14 +5458,7 @@
                                 <w:rFonts w:asciiTheme="majorHAnsi" w:hAnsiTheme="majorHAnsi"/>
                                 <w:i/>
                               </w:rPr>
-                              <w:t xml:space="preserve">Fungsi Tombol Pengaturan </w:t>
-                            </w:r>
-                            <w:r>
-                              <w:rPr>
-                                <w:rFonts w:asciiTheme="majorHAnsi" w:hAnsiTheme="majorHAnsi"/>
-                                <w:i/>
-                              </w:rPr>
-                              <w:t>Kode Jadwal</w:t>
+                              <w:t>Fungsi Tombol Pengaturan Kode Jadwal</w:t>
                             </w:r>
                           </w:p>
                           <w:p>
@@ -6331,13 +6516,7 @@
         <w:rPr>
           <w:rFonts w:asciiTheme="majorHAnsi" w:hAnsiTheme="majorHAnsi"/>
         </w:rPr>
-        <w:t xml:space="preserve">Setelah memilih </w:t>
-      </w:r>
-      <w:r>
-        <w:rPr>
-          <w:rFonts w:asciiTheme="majorHAnsi" w:hAnsiTheme="majorHAnsi"/>
-        </w:rPr>
-        <w:t>urutan jam pelajaran yang</w:t>
+        <w:t>Setelah memilih urutan jam pelajaran yang</w:t>
       </w:r>
       <w:r>
         <w:rPr>
@@ -6375,13 +6554,7 @@
         <w:rPr>
           <w:rFonts w:asciiTheme="majorHAnsi" w:hAnsiTheme="majorHAnsi"/>
         </w:rPr>
-        <w:t xml:space="preserve"> akan menampilkan seperti gambar di samping</w:t>
-      </w:r>
-      <w:r>
-        <w:rPr>
-          <w:rFonts w:asciiTheme="majorHAnsi" w:hAnsiTheme="majorHAnsi"/>
-        </w:rPr>
-        <w:t>.</w:t>
+        <w:t xml:space="preserve"> akan menampilkan seperti gambar di samping.</w:t>
       </w:r>
     </w:p>
     <w:p>
@@ -6646,19 +6819,7 @@
         <w:rPr>
           <w:rFonts w:asciiTheme="majorHAnsi" w:hAnsiTheme="majorHAnsi"/>
         </w:rPr>
-        <w:t xml:space="preserve"> </w:t>
-      </w:r>
-      <w:r>
-        <w:rPr>
-          <w:rFonts w:asciiTheme="majorHAnsi" w:hAnsiTheme="majorHAnsi"/>
-        </w:rPr>
-        <w:t>Jam Pelajaran</w:t>
-      </w:r>
-      <w:r>
-        <w:rPr>
-          <w:rFonts w:asciiTheme="majorHAnsi" w:hAnsiTheme="majorHAnsi"/>
-        </w:rPr>
-        <w:t xml:space="preserve"> dilakukan dengan tombol yang berfungsi sebagai berikut :</w:t>
+        <w:t xml:space="preserve"> Jam Pelajaran dilakukan dengan tombol yang berfungsi sebagai berikut :</w:t>
       </w:r>
       <w:r>
         <w:rPr>
@@ -6714,13 +6875,7 @@
         <w:rPr>
           <w:rFonts w:asciiTheme="majorHAnsi" w:hAnsiTheme="majorHAnsi"/>
         </w:rPr>
-        <w:t xml:space="preserve">untuk </w:t>
-      </w:r>
-      <w:r>
-        <w:rPr>
-          <w:rFonts w:asciiTheme="majorHAnsi" w:hAnsiTheme="majorHAnsi"/>
-        </w:rPr>
-        <w:t xml:space="preserve">mengatur </w:t>
+        <w:t xml:space="preserve">untuk mengatur </w:t>
       </w:r>
       <w:r>
         <w:rPr>
@@ -6794,13 +6949,7 @@
         <w:rPr>
           <w:rFonts w:asciiTheme="majorHAnsi" w:hAnsiTheme="majorHAnsi"/>
         </w:rPr>
-        <w:t>T</w:t>
-      </w:r>
-      <w:r>
-        <w:rPr>
-          <w:rFonts w:asciiTheme="majorHAnsi" w:hAnsiTheme="majorHAnsi"/>
-        </w:rPr>
-        <w:t xml:space="preserve">ombol </w:t>
+        <w:t xml:space="preserve">Tombol </w:t>
       </w:r>
       <w:r>
         <w:rPr>
@@ -6827,13 +6976,7 @@
         <w:rPr>
           <w:rFonts w:asciiTheme="majorHAnsi" w:hAnsiTheme="majorHAnsi"/>
         </w:rPr>
-        <w:t xml:space="preserve">untuk </w:t>
-      </w:r>
-      <w:r>
-        <w:rPr>
-          <w:rFonts w:asciiTheme="majorHAnsi" w:hAnsiTheme="majorHAnsi"/>
-        </w:rPr>
-        <w:t xml:space="preserve">mengatur </w:t>
+        <w:t xml:space="preserve">untuk mengatur </w:t>
       </w:r>
       <w:r>
         <w:rPr>
@@ -6959,14 +7102,7 @@
                                 <w:rFonts w:asciiTheme="majorHAnsi" w:hAnsiTheme="majorHAnsi"/>
                                 <w:i/>
                               </w:rPr>
-                              <w:t xml:space="preserve">Fungsi Tombol </w:t>
-                            </w:r>
-                            <w:r>
-                              <w:rPr>
-                                <w:rFonts w:asciiTheme="majorHAnsi" w:hAnsiTheme="majorHAnsi"/>
-                                <w:i/>
-                              </w:rPr>
-                              <w:t>Pengaturan Jam Pelajaran</w:t>
+                              <w:t>Fungsi Tombol Pengaturan Jam Pelajaran</w:t>
                             </w:r>
                           </w:p>
                           <w:p>
@@ -7069,8 +7205,6 @@
         </w:rPr>
         <w:t xml:space="preserve">’ untuk menyimpan perubahan </w:t>
       </w:r>
-      <w:bookmarkStart w:id="0" w:name="_GoBack"/>
-      <w:bookmarkEnd w:id="0"/>
       <w:r>
         <w:rPr>
           <w:rFonts w:asciiTheme="majorHAnsi" w:hAnsiTheme="majorHAnsi"/>
@@ -7139,31 +7273,19 @@
         <w:rPr>
           <w:rFonts w:asciiTheme="majorHAnsi" w:hAnsiTheme="majorHAnsi"/>
         </w:rPr>
+        <w:t xml:space="preserve"> TES</w:t>
+      </w:r>
+      <w:r>
+        <w:rPr>
+          <w:rFonts w:asciiTheme="majorHAnsi" w:hAnsiTheme="majorHAnsi"/>
+        </w:rPr>
         <w:t xml:space="preserve"> </w:t>
       </w:r>
       <w:r>
         <w:rPr>
           <w:rFonts w:asciiTheme="majorHAnsi" w:hAnsiTheme="majorHAnsi"/>
         </w:rPr>
-        <w:t>TES</w:t>
-      </w:r>
-      <w:r>
-        <w:rPr>
-          <w:rFonts w:asciiTheme="majorHAnsi" w:hAnsiTheme="majorHAnsi"/>
-        </w:rPr>
-        <w:t xml:space="preserve"> </w:t>
-      </w:r>
-      <w:r>
-        <w:rPr>
-          <w:rFonts w:asciiTheme="majorHAnsi" w:hAnsiTheme="majorHAnsi"/>
-        </w:rPr>
-        <w:t xml:space="preserve"> SUARA </w:t>
-      </w:r>
-      <w:r>
-        <w:rPr>
-          <w:rFonts w:asciiTheme="majorHAnsi" w:hAnsiTheme="majorHAnsi"/>
-        </w:rPr>
-        <w:t xml:space="preserve">dengan menekan dan tahan </w:t>
+        <w:t xml:space="preserve"> SUARA dengan menekan dan tahan </w:t>
       </w:r>
       <w:r>
         <w:rPr>
@@ -7903,14 +8025,7 @@
                                 <w:rFonts w:asciiTheme="majorHAnsi" w:hAnsiTheme="majorHAnsi"/>
                                 <w:i/>
                               </w:rPr>
-                              <w:t xml:space="preserve">Fungsi Tombol </w:t>
-                            </w:r>
-                            <w:r>
-                              <w:rPr>
-                                <w:rFonts w:asciiTheme="majorHAnsi" w:hAnsiTheme="majorHAnsi"/>
-                                <w:i/>
-                              </w:rPr>
-                              <w:t>ModeTes Suara</w:t>
+                              <w:t>Fungsi Tombol ModeTes Suara</w:t>
                             </w:r>
                           </w:p>
                           <w:p>
@@ -8466,14 +8581,7 @@
                                 <w:rFonts w:asciiTheme="majorHAnsi" w:hAnsiTheme="majorHAnsi"/>
                                 <w:i/>
                               </w:rPr>
-                              <w:t xml:space="preserve">Tampilan Mode </w:t>
-                            </w:r>
-                            <w:r>
-                              <w:rPr>
-                                <w:rFonts w:asciiTheme="majorHAnsi" w:hAnsiTheme="majorHAnsi"/>
-                                <w:i/>
-                              </w:rPr>
-                              <w:t>Atur Volume</w:t>
+                              <w:t>Tampilan Mode Atur Volume</w:t>
                             </w:r>
                           </w:p>
                           <w:p>
@@ -9317,6 +9425,119 @@
     </w:lvl>
   </w:abstractNum>
   <w:abstractNum w:abstractNumId="7">
+    <w:nsid w:val="666862DE"/>
+    <w:multiLevelType w:val="hybridMultilevel"/>
+    <w:tmpl w:val="5E0C8ACC"/>
+    <w:lvl w:ilvl="0" w:tplc="04210001">
+      <w:start w:val="1"/>
+      <w:numFmt w:val="bullet"/>
+      <w:lvlText w:val=""/>
+      <w:lvlJc w:val="left"/>
+      <w:pPr>
+        <w:ind w:left="1146" w:hanging="360"/>
+      </w:pPr>
+      <w:rPr>
+        <w:rFonts w:ascii="Symbol" w:hAnsi="Symbol" w:hint="default"/>
+      </w:rPr>
+    </w:lvl>
+    <w:lvl w:ilvl="1" w:tplc="04210003" w:tentative="1">
+      <w:start w:val="1"/>
+      <w:numFmt w:val="bullet"/>
+      <w:lvlText w:val="o"/>
+      <w:lvlJc w:val="left"/>
+      <w:pPr>
+        <w:ind w:left="1866" w:hanging="360"/>
+      </w:pPr>
+      <w:rPr>
+        <w:rFonts w:ascii="Courier New" w:hAnsi="Courier New" w:cs="Courier New" w:hint="default"/>
+      </w:rPr>
+    </w:lvl>
+    <w:lvl w:ilvl="2" w:tplc="04210005" w:tentative="1">
+      <w:start w:val="1"/>
+      <w:numFmt w:val="bullet"/>
+      <w:lvlText w:val=""/>
+      <w:lvlJc w:val="left"/>
+      <w:pPr>
+        <w:ind w:left="2586" w:hanging="360"/>
+      </w:pPr>
+      <w:rPr>
+        <w:rFonts w:ascii="Wingdings" w:hAnsi="Wingdings" w:hint="default"/>
+      </w:rPr>
+    </w:lvl>
+    <w:lvl w:ilvl="3" w:tplc="04210001" w:tentative="1">
+      <w:start w:val="1"/>
+      <w:numFmt w:val="bullet"/>
+      <w:lvlText w:val=""/>
+      <w:lvlJc w:val="left"/>
+      <w:pPr>
+        <w:ind w:left="3306" w:hanging="360"/>
+      </w:pPr>
+      <w:rPr>
+        <w:rFonts w:ascii="Symbol" w:hAnsi="Symbol" w:hint="default"/>
+      </w:rPr>
+    </w:lvl>
+    <w:lvl w:ilvl="4" w:tplc="04210003" w:tentative="1">
+      <w:start w:val="1"/>
+      <w:numFmt w:val="bullet"/>
+      <w:lvlText w:val="o"/>
+      <w:lvlJc w:val="left"/>
+      <w:pPr>
+        <w:ind w:left="4026" w:hanging="360"/>
+      </w:pPr>
+      <w:rPr>
+        <w:rFonts w:ascii="Courier New" w:hAnsi="Courier New" w:cs="Courier New" w:hint="default"/>
+      </w:rPr>
+    </w:lvl>
+    <w:lvl w:ilvl="5" w:tplc="04210005" w:tentative="1">
+      <w:start w:val="1"/>
+      <w:numFmt w:val="bullet"/>
+      <w:lvlText w:val=""/>
+      <w:lvlJc w:val="left"/>
+      <w:pPr>
+        <w:ind w:left="4746" w:hanging="360"/>
+      </w:pPr>
+      <w:rPr>
+        <w:rFonts w:ascii="Wingdings" w:hAnsi="Wingdings" w:hint="default"/>
+      </w:rPr>
+    </w:lvl>
+    <w:lvl w:ilvl="6" w:tplc="04210001" w:tentative="1">
+      <w:start w:val="1"/>
+      <w:numFmt w:val="bullet"/>
+      <w:lvlText w:val=""/>
+      <w:lvlJc w:val="left"/>
+      <w:pPr>
+        <w:ind w:left="5466" w:hanging="360"/>
+      </w:pPr>
+      <w:rPr>
+        <w:rFonts w:ascii="Symbol" w:hAnsi="Symbol" w:hint="default"/>
+      </w:rPr>
+    </w:lvl>
+    <w:lvl w:ilvl="7" w:tplc="04210003" w:tentative="1">
+      <w:start w:val="1"/>
+      <w:numFmt w:val="bullet"/>
+      <w:lvlText w:val="o"/>
+      <w:lvlJc w:val="left"/>
+      <w:pPr>
+        <w:ind w:left="6186" w:hanging="360"/>
+      </w:pPr>
+      <w:rPr>
+        <w:rFonts w:ascii="Courier New" w:hAnsi="Courier New" w:cs="Courier New" w:hint="default"/>
+      </w:rPr>
+    </w:lvl>
+    <w:lvl w:ilvl="8" w:tplc="04210005" w:tentative="1">
+      <w:start w:val="1"/>
+      <w:numFmt w:val="bullet"/>
+      <w:lvlText w:val=""/>
+      <w:lvlJc w:val="left"/>
+      <w:pPr>
+        <w:ind w:left="6906" w:hanging="360"/>
+      </w:pPr>
+      <w:rPr>
+        <w:rFonts w:ascii="Wingdings" w:hAnsi="Wingdings" w:hint="default"/>
+      </w:rPr>
+    </w:lvl>
+  </w:abstractNum>
+  <w:abstractNum w:abstractNumId="8">
     <w:nsid w:val="668B385F"/>
     <w:multiLevelType w:val="hybridMultilevel"/>
     <w:tmpl w:val="1DAA820C"/>
@@ -9405,7 +9626,7 @@
       </w:pPr>
     </w:lvl>
   </w:abstractNum>
-  <w:abstractNum w:abstractNumId="8">
+  <w:abstractNum w:abstractNumId="9">
     <w:nsid w:val="67671A1B"/>
     <w:multiLevelType w:val="hybridMultilevel"/>
     <w:tmpl w:val="6CEC080E"/>
@@ -9517,7 +9738,7 @@
       </w:rPr>
     </w:lvl>
   </w:abstractNum>
-  <w:abstractNum w:abstractNumId="9">
+  <w:abstractNum w:abstractNumId="10">
     <w:nsid w:val="6F80512C"/>
     <w:multiLevelType w:val="hybridMultilevel"/>
     <w:tmpl w:val="8D7A29A4"/>
@@ -9630,7 +9851,7 @@
       </w:rPr>
     </w:lvl>
   </w:abstractNum>
-  <w:abstractNum w:abstractNumId="10">
+  <w:abstractNum w:abstractNumId="11">
     <w:nsid w:val="7B9B4684"/>
     <w:multiLevelType w:val="hybridMultilevel"/>
     <w:tmpl w:val="1AE8AF7C"/>
@@ -9719,7 +9940,7 @@
       </w:pPr>
     </w:lvl>
   </w:abstractNum>
-  <w:abstractNum w:abstractNumId="11">
+  <w:abstractNum w:abstractNumId="12">
     <w:nsid w:val="7F87238D"/>
     <w:multiLevelType w:val="hybridMultilevel"/>
     <w:tmpl w:val="A3B4B87C"/>
@@ -9818,19 +10039,19 @@
     <w:abstractNumId w:val="2"/>
   </w:num>
   <w:num w:numId="4">
-    <w:abstractNumId w:val="10"/>
+    <w:abstractNumId w:val="11"/>
   </w:num>
   <w:num w:numId="5">
     <w:abstractNumId w:val="3"/>
   </w:num>
   <w:num w:numId="6">
+    <w:abstractNumId w:val="9"/>
+  </w:num>
+  <w:num w:numId="7">
     <w:abstractNumId w:val="8"/>
   </w:num>
-  <w:num w:numId="7">
-    <w:abstractNumId w:val="7"/>
-  </w:num>
   <w:num w:numId="8">
-    <w:abstractNumId w:val="9"/>
+    <w:abstractNumId w:val="10"/>
   </w:num>
   <w:num w:numId="9">
     <w:abstractNumId w:val="6"/>
@@ -9842,7 +10063,10 @@
     <w:abstractNumId w:val="1"/>
   </w:num>
   <w:num w:numId="12">
-    <w:abstractNumId w:val="11"/>
+    <w:abstractNumId w:val="12"/>
+  </w:num>
+  <w:num w:numId="13">
+    <w:abstractNumId w:val="7"/>
   </w:num>
 </w:numbering>
 </file>

</xml_diff>